<commit_message>
Prueba de despliegue continuo
</commit_message>
<xml_diff>
--- a/Informe/Acuña_Marcelo_Laboratorio2.docx
+++ b/Informe/Acuña_Marcelo_Laboratorio2.docx
@@ -476,19 +476,8 @@
                 <w:szCs w:val="20"/>
                 <w:lang w:val="es-EC"/>
               </w:rPr>
-              <w:t xml:space="preserve">Ing. Luis Castillo, </w:t>
-            </w:r>
-            <w:proofErr w:type="spellStart"/>
-            <w:r>
-              <w:rPr>
-                <w:rFonts w:ascii="Arial Narrow" w:hAnsi="Arial Narrow" w:cs="Arial"/>
-                <w:sz w:val="20"/>
-                <w:szCs w:val="20"/>
-                <w:lang w:val="es-EC"/>
-              </w:rPr>
-              <w:t>Mgs</w:t>
-            </w:r>
-            <w:proofErr w:type="spellEnd"/>
+              <w:t>Ing. Luis Castillo, Mgs</w:t>
+            </w:r>
           </w:p>
         </w:tc>
         <w:tc>
@@ -834,7 +823,7 @@
             </w:rPr>
             <w:fldChar w:fldCharType="separate"/>
           </w:r>
-          <w:hyperlink w:anchor="_Toc220478273" w:history="1">
+          <w:hyperlink w:anchor="_Toc221180542" w:history="1">
             <w:r>
               <w:rPr>
                 <w:rStyle w:val="Hipervnculo"/>
@@ -861,7 +850,7 @@
                 <w:noProof/>
                 <w:webHidden/>
               </w:rPr>
-              <w:instrText xml:space="preserve"> PAGEREF _Toc220478273 \h </w:instrText>
+              <w:instrText xml:space="preserve"> PAGEREF _Toc221180542 \h </w:instrText>
             </w:r>
             <w:r>
               <w:rPr>
@@ -907,7 +896,7 @@
               <w14:ligatures w14:val="standardContextual"/>
             </w:rPr>
           </w:pPr>
-          <w:hyperlink w:anchor="_Toc220478274" w:history="1">
+          <w:hyperlink w:anchor="_Toc221180543" w:history="1">
             <w:r>
               <w:rPr>
                 <w:rStyle w:val="Hipervnculo"/>
@@ -951,7 +940,7 @@
                 <w:noProof/>
                 <w:webHidden/>
               </w:rPr>
-              <w:instrText xml:space="preserve"> PAGEREF _Toc220478274 \h </w:instrText>
+              <w:instrText xml:space="preserve"> PAGEREF _Toc221180543 \h </w:instrText>
             </w:r>
             <w:r>
               <w:rPr>
@@ -997,7 +986,7 @@
               <w14:ligatures w14:val="standardContextual"/>
             </w:rPr>
           </w:pPr>
-          <w:hyperlink w:anchor="_Toc220478275" w:history="1">
+          <w:hyperlink w:anchor="_Toc221180544" w:history="1">
             <w:r>
               <w:rPr>
                 <w:rStyle w:val="Hipervnculo"/>
@@ -1041,7 +1030,7 @@
                 <w:noProof/>
                 <w:webHidden/>
               </w:rPr>
-              <w:instrText xml:space="preserve"> PAGEREF _Toc220478275 \h </w:instrText>
+              <w:instrText xml:space="preserve"> PAGEREF _Toc221180544 \h </w:instrText>
             </w:r>
             <w:r>
               <w:rPr>
@@ -1087,7 +1076,7 @@
               <w14:ligatures w14:val="standardContextual"/>
             </w:rPr>
           </w:pPr>
-          <w:hyperlink w:anchor="_Toc220478276" w:history="1">
+          <w:hyperlink w:anchor="_Toc221180545" w:history="1">
             <w:r>
               <w:rPr>
                 <w:rStyle w:val="Hipervnculo"/>
@@ -1131,7 +1120,7 @@
                 <w:noProof/>
                 <w:webHidden/>
               </w:rPr>
-              <w:instrText xml:space="preserve"> PAGEREF _Toc220478276 \h </w:instrText>
+              <w:instrText xml:space="preserve"> PAGEREF _Toc221180545 \h </w:instrText>
             </w:r>
             <w:r>
               <w:rPr>
@@ -1177,7 +1166,7 @@
               <w14:ligatures w14:val="standardContextual"/>
             </w:rPr>
           </w:pPr>
-          <w:hyperlink w:anchor="_Toc220478277" w:history="1">
+          <w:hyperlink w:anchor="_Toc221180546" w:history="1">
             <w:r>
               <w:rPr>
                 <w:rStyle w:val="Hipervnculo"/>
@@ -1221,7 +1210,7 @@
                 <w:noProof/>
                 <w:webHidden/>
               </w:rPr>
-              <w:instrText xml:space="preserve"> PAGEREF _Toc220478277 \h </w:instrText>
+              <w:instrText xml:space="preserve"> PAGEREF _Toc221180546 \h </w:instrText>
             </w:r>
             <w:r>
               <w:rPr>
@@ -1267,7 +1256,7 @@
               <w14:ligatures w14:val="standardContextual"/>
             </w:rPr>
           </w:pPr>
-          <w:hyperlink w:anchor="_Toc220478278" w:history="1">
+          <w:hyperlink w:anchor="_Toc221180547" w:history="1">
             <w:r>
               <w:rPr>
                 <w:rStyle w:val="Hipervnculo"/>
@@ -1313,7 +1302,7 @@
                 <w:noProof/>
                 <w:webHidden/>
               </w:rPr>
-              <w:instrText xml:space="preserve"> PAGEREF _Toc220478278 \h </w:instrText>
+              <w:instrText xml:space="preserve"> PAGEREF _Toc221180547 \h </w:instrText>
             </w:r>
             <w:r>
               <w:rPr>
@@ -1358,7 +1347,7 @@
               <w14:ligatures w14:val="standardContextual"/>
             </w:rPr>
           </w:pPr>
-          <w:hyperlink w:anchor="_Toc220478279" w:history="1">
+          <w:hyperlink w:anchor="_Toc221180548" w:history="1">
             <w:r>
               <w:rPr>
                 <w:rStyle w:val="Hipervnculo"/>
@@ -1386,7 +1375,7 @@
                 <w:noProof/>
                 <w:webHidden/>
               </w:rPr>
-              <w:instrText xml:space="preserve"> PAGEREF _Toc220478279 \h </w:instrText>
+              <w:instrText xml:space="preserve"> PAGEREF _Toc221180548 \h </w:instrText>
             </w:r>
             <w:r>
               <w:rPr>
@@ -1431,7 +1420,7 @@
               <w14:ligatures w14:val="standardContextual"/>
             </w:rPr>
           </w:pPr>
-          <w:hyperlink w:anchor="_Toc220478280" w:history="1">
+          <w:hyperlink w:anchor="_Toc221180549" w:history="1">
             <w:r>
               <w:rPr>
                 <w:rStyle w:val="Hipervnculo"/>
@@ -1459,7 +1448,7 @@
                 <w:noProof/>
                 <w:webHidden/>
               </w:rPr>
-              <w:instrText xml:space="preserve"> PAGEREF _Toc220478280 \h </w:instrText>
+              <w:instrText xml:space="preserve"> PAGEREF _Toc221180549 \h </w:instrText>
             </w:r>
             <w:r>
               <w:rPr>
@@ -1504,7 +1493,7 @@
               <w14:ligatures w14:val="standardContextual"/>
             </w:rPr>
           </w:pPr>
-          <w:hyperlink w:anchor="_Toc220478281" w:history="1">
+          <w:hyperlink w:anchor="_Toc221180550" w:history="1">
             <w:r>
               <w:rPr>
                 <w:rStyle w:val="Hipervnculo"/>
@@ -1532,7 +1521,7 @@
                 <w:noProof/>
                 <w:webHidden/>
               </w:rPr>
-              <w:instrText xml:space="preserve"> PAGEREF _Toc220478281 \h </w:instrText>
+              <w:instrText xml:space="preserve"> PAGEREF _Toc221180550 \h </w:instrText>
             </w:r>
             <w:r>
               <w:rPr>
@@ -1577,7 +1566,7 @@
               <w14:ligatures w14:val="standardContextual"/>
             </w:rPr>
           </w:pPr>
-          <w:hyperlink w:anchor="_Toc220478282" w:history="1">
+          <w:hyperlink w:anchor="_Toc221180551" w:history="1">
             <w:r>
               <w:rPr>
                 <w:rStyle w:val="Hipervnculo"/>
@@ -1605,7 +1594,7 @@
                 <w:noProof/>
                 <w:webHidden/>
               </w:rPr>
-              <w:instrText xml:space="preserve"> PAGEREF _Toc220478282 \h </w:instrText>
+              <w:instrText xml:space="preserve"> PAGEREF _Toc221180551 \h </w:instrText>
             </w:r>
             <w:r>
               <w:rPr>
@@ -1650,7 +1639,7 @@
               <w14:ligatures w14:val="standardContextual"/>
             </w:rPr>
           </w:pPr>
-          <w:hyperlink w:anchor="_Toc220478283" w:history="1">
+          <w:hyperlink w:anchor="_Toc221180552" w:history="1">
             <w:r>
               <w:rPr>
                 <w:rStyle w:val="Hipervnculo"/>
@@ -1678,7 +1667,7 @@
                 <w:noProof/>
                 <w:webHidden/>
               </w:rPr>
-              <w:instrText xml:space="preserve"> PAGEREF _Toc220478283 \h </w:instrText>
+              <w:instrText xml:space="preserve"> PAGEREF _Toc221180552 \h </w:instrText>
             </w:r>
             <w:r>
               <w:rPr>
@@ -1723,7 +1712,7 @@
               <w14:ligatures w14:val="standardContextual"/>
             </w:rPr>
           </w:pPr>
-          <w:hyperlink w:anchor="_Toc220478284" w:history="1">
+          <w:hyperlink w:anchor="_Toc221180553" w:history="1">
             <w:r>
               <w:rPr>
                 <w:rStyle w:val="Hipervnculo"/>
@@ -1751,7 +1740,7 @@
                 <w:noProof/>
                 <w:webHidden/>
               </w:rPr>
-              <w:instrText xml:space="preserve"> PAGEREF _Toc220478284 \h </w:instrText>
+              <w:instrText xml:space="preserve"> PAGEREF _Toc221180553 \h </w:instrText>
             </w:r>
             <w:r>
               <w:rPr>
@@ -1796,7 +1785,7 @@
               <w14:ligatures w14:val="standardContextual"/>
             </w:rPr>
           </w:pPr>
-          <w:hyperlink w:anchor="_Toc220478285" w:history="1">
+          <w:hyperlink w:anchor="_Toc221180554" w:history="1">
             <w:r>
               <w:rPr>
                 <w:rStyle w:val="Hipervnculo"/>
@@ -1824,7 +1813,7 @@
                 <w:noProof/>
                 <w:webHidden/>
               </w:rPr>
-              <w:instrText xml:space="preserve"> PAGEREF _Toc220478285 \h </w:instrText>
+              <w:instrText xml:space="preserve"> PAGEREF _Toc221180554 \h </w:instrText>
             </w:r>
             <w:r>
               <w:rPr>
@@ -1869,7 +1858,7 @@
               <w14:ligatures w14:val="standardContextual"/>
             </w:rPr>
           </w:pPr>
-          <w:hyperlink w:anchor="_Toc220478286" w:history="1">
+          <w:hyperlink w:anchor="_Toc221180555" w:history="1">
             <w:r>
               <w:rPr>
                 <w:rStyle w:val="Hipervnculo"/>
@@ -1897,7 +1886,7 @@
                 <w:noProof/>
                 <w:webHidden/>
               </w:rPr>
-              <w:instrText xml:space="preserve"> PAGEREF _Toc220478286 \h </w:instrText>
+              <w:instrText xml:space="preserve"> PAGEREF _Toc221180555 \h </w:instrText>
             </w:r>
             <w:r>
               <w:rPr>
@@ -1942,7 +1931,7 @@
               <w14:ligatures w14:val="standardContextual"/>
             </w:rPr>
           </w:pPr>
-          <w:hyperlink w:anchor="_Toc220478287" w:history="1">
+          <w:hyperlink w:anchor="_Toc221180556" w:history="1">
             <w:r>
               <w:rPr>
                 <w:rStyle w:val="Hipervnculo"/>
@@ -1970,7 +1959,7 @@
                 <w:noProof/>
                 <w:webHidden/>
               </w:rPr>
-              <w:instrText xml:space="preserve"> PAGEREF _Toc220478287 \h </w:instrText>
+              <w:instrText xml:space="preserve"> PAGEREF _Toc221180556 \h </w:instrText>
             </w:r>
             <w:r>
               <w:rPr>
@@ -2015,7 +2004,7 @@
               <w14:ligatures w14:val="standardContextual"/>
             </w:rPr>
           </w:pPr>
-          <w:hyperlink w:anchor="_Toc220478288" w:history="1">
+          <w:hyperlink w:anchor="_Toc221180557" w:history="1">
             <w:r>
               <w:rPr>
                 <w:rStyle w:val="Hipervnculo"/>
@@ -2043,7 +2032,7 @@
                 <w:noProof/>
                 <w:webHidden/>
               </w:rPr>
-              <w:instrText xml:space="preserve"> PAGEREF _Toc220478288 \h </w:instrText>
+              <w:instrText xml:space="preserve"> PAGEREF _Toc221180557 \h </w:instrText>
             </w:r>
             <w:r>
               <w:rPr>
@@ -2088,7 +2077,7 @@
               <w14:ligatures w14:val="standardContextual"/>
             </w:rPr>
           </w:pPr>
-          <w:hyperlink w:anchor="_Toc220478289" w:history="1">
+          <w:hyperlink w:anchor="_Toc221180558" w:history="1">
             <w:r>
               <w:rPr>
                 <w:rStyle w:val="Hipervnculo"/>
@@ -2116,7 +2105,7 @@
                 <w:noProof/>
                 <w:webHidden/>
               </w:rPr>
-              <w:instrText xml:space="preserve"> PAGEREF _Toc220478289 \h </w:instrText>
+              <w:instrText xml:space="preserve"> PAGEREF _Toc221180558 \h </w:instrText>
             </w:r>
             <w:r>
               <w:rPr>
@@ -2161,7 +2150,7 @@
               <w14:ligatures w14:val="standardContextual"/>
             </w:rPr>
           </w:pPr>
-          <w:hyperlink w:anchor="_Toc220478290" w:history="1">
+          <w:hyperlink w:anchor="_Toc221180559" w:history="1">
             <w:r>
               <w:rPr>
                 <w:rStyle w:val="Hipervnculo"/>
@@ -2189,7 +2178,7 @@
                 <w:noProof/>
                 <w:webHidden/>
               </w:rPr>
-              <w:instrText xml:space="preserve"> PAGEREF _Toc220478290 \h </w:instrText>
+              <w:instrText xml:space="preserve"> PAGEREF _Toc221180559 \h </w:instrText>
             </w:r>
             <w:r>
               <w:rPr>
@@ -2234,7 +2223,7 @@
               <w14:ligatures w14:val="standardContextual"/>
             </w:rPr>
           </w:pPr>
-          <w:hyperlink w:anchor="_Toc220478291" w:history="1">
+          <w:hyperlink w:anchor="_Toc221180560" w:history="1">
             <w:r>
               <w:rPr>
                 <w:rStyle w:val="Hipervnculo"/>
@@ -2262,7 +2251,7 @@
                 <w:noProof/>
                 <w:webHidden/>
               </w:rPr>
-              <w:instrText xml:space="preserve"> PAGEREF _Toc220478291 \h </w:instrText>
+              <w:instrText xml:space="preserve"> PAGEREF _Toc221180560 \h </w:instrText>
             </w:r>
             <w:r>
               <w:rPr>
@@ -2307,7 +2296,7 @@
               <w14:ligatures w14:val="standardContextual"/>
             </w:rPr>
           </w:pPr>
-          <w:hyperlink w:anchor="_Toc220478292" w:history="1">
+          <w:hyperlink w:anchor="_Toc221180561" w:history="1">
             <w:r>
               <w:rPr>
                 <w:rStyle w:val="Hipervnculo"/>
@@ -2335,7 +2324,80 @@
                 <w:noProof/>
                 <w:webHidden/>
               </w:rPr>
-              <w:instrText xml:space="preserve"> PAGEREF _Toc220478292 \h </w:instrText>
+              <w:instrText xml:space="preserve"> PAGEREF _Toc221180561 \h </w:instrText>
+            </w:r>
+            <w:r>
+              <w:rPr>
+                <w:noProof/>
+                <w:webHidden/>
+              </w:rPr>
+            </w:r>
+            <w:r>
+              <w:rPr>
+                <w:noProof/>
+                <w:webHidden/>
+              </w:rPr>
+              <w:fldChar w:fldCharType="separate"/>
+            </w:r>
+            <w:r>
+              <w:rPr>
+                <w:noProof/>
+                <w:webHidden/>
+              </w:rPr>
+              <w:t>10</w:t>
+            </w:r>
+            <w:r>
+              <w:rPr>
+                <w:noProof/>
+                <w:webHidden/>
+              </w:rPr>
+              <w:fldChar w:fldCharType="end"/>
+            </w:r>
+          </w:hyperlink>
+        </w:p>
+        <w:p>
+          <w:pPr>
+            <w:pStyle w:val="TDC2"/>
+            <w:tabs>
+              <w:tab w:val="right" w:leader="dot" w:pos="10055"/>
+            </w:tabs>
+            <w:rPr>
+              <w:rFonts w:asciiTheme="minorHAnsi" w:eastAsiaTheme="minorEastAsia" w:hAnsiTheme="minorHAnsi" w:cstheme="minorBidi"/>
+              <w:noProof/>
+              <w:kern w:val="2"/>
+              <w:lang w:val="es-EC" w:eastAsia="es-EC"/>
+              <w14:ligatures w14:val="standardContextual"/>
+            </w:rPr>
+          </w:pPr>
+          <w:hyperlink w:anchor="_Toc221180562" w:history="1">
+            <w:r>
+              <w:rPr>
+                <w:rStyle w:val="Hipervnculo"/>
+                <w:noProof/>
+                <w:lang w:val="es-EC"/>
+              </w:rPr>
+              <w:t>PARTE 4: FireBase</w:t>
+            </w:r>
+            <w:r>
+              <w:rPr>
+                <w:noProof/>
+                <w:webHidden/>
+              </w:rPr>
+              <w:tab/>
+            </w:r>
+            <w:r>
+              <w:rPr>
+                <w:noProof/>
+                <w:webHidden/>
+              </w:rPr>
+              <w:fldChar w:fldCharType="begin"/>
+            </w:r>
+            <w:r>
+              <w:rPr>
+                <w:noProof/>
+                <w:webHidden/>
+              </w:rPr>
+              <w:instrText xml:space="preserve"> PAGEREF _Toc221180562 \h </w:instrText>
             </w:r>
             <w:r>
               <w:rPr>
@@ -2380,13 +2442,86 @@
               <w14:ligatures w14:val="standardContextual"/>
             </w:rPr>
           </w:pPr>
-          <w:hyperlink w:anchor="_Toc220478293" w:history="1">
+          <w:hyperlink w:anchor="_Toc221180563" w:history="1">
             <w:r>
               <w:rPr>
                 <w:rStyle w:val="Hipervnculo"/>
                 <w:noProof/>
                 <w:lang w:val="es-EC"/>
               </w:rPr>
+              <w:t>Paso 1: Crear repositorio en Firebase</w:t>
+            </w:r>
+            <w:r>
+              <w:rPr>
+                <w:noProof/>
+                <w:webHidden/>
+              </w:rPr>
+              <w:tab/>
+            </w:r>
+            <w:r>
+              <w:rPr>
+                <w:noProof/>
+                <w:webHidden/>
+              </w:rPr>
+              <w:fldChar w:fldCharType="begin"/>
+            </w:r>
+            <w:r>
+              <w:rPr>
+                <w:noProof/>
+                <w:webHidden/>
+              </w:rPr>
+              <w:instrText xml:space="preserve"> PAGEREF _Toc221180563 \h </w:instrText>
+            </w:r>
+            <w:r>
+              <w:rPr>
+                <w:noProof/>
+                <w:webHidden/>
+              </w:rPr>
+            </w:r>
+            <w:r>
+              <w:rPr>
+                <w:noProof/>
+                <w:webHidden/>
+              </w:rPr>
+              <w:fldChar w:fldCharType="separate"/>
+            </w:r>
+            <w:r>
+              <w:rPr>
+                <w:noProof/>
+                <w:webHidden/>
+              </w:rPr>
+              <w:t>10</w:t>
+            </w:r>
+            <w:r>
+              <w:rPr>
+                <w:noProof/>
+                <w:webHidden/>
+              </w:rPr>
+              <w:fldChar w:fldCharType="end"/>
+            </w:r>
+          </w:hyperlink>
+        </w:p>
+        <w:p>
+          <w:pPr>
+            <w:pStyle w:val="TDC3"/>
+            <w:tabs>
+              <w:tab w:val="right" w:leader="dot" w:pos="10055"/>
+            </w:tabs>
+            <w:rPr>
+              <w:rFonts w:asciiTheme="minorHAnsi" w:eastAsiaTheme="minorEastAsia" w:hAnsiTheme="minorHAnsi" w:cstheme="minorBidi"/>
+              <w:noProof/>
+              <w:kern w:val="2"/>
+              <w:lang w:val="es-EC" w:eastAsia="es-EC"/>
+              <w14:ligatures w14:val="standardContextual"/>
+            </w:rPr>
+          </w:pPr>
+          <w:hyperlink w:anchor="_Toc221180564" w:history="1">
+            <w:r>
+              <w:rPr>
+                <w:rStyle w:val="Hipervnculo"/>
+                <w:noProof/>
+                <w:lang w:val="es-EC"/>
+              </w:rPr>
               <w:t>PREGUNTAS/ACTIVIDADES:</w:t>
             </w:r>
             <w:r>
@@ -2408,7 +2543,7 @@
                 <w:noProof/>
                 <w:webHidden/>
               </w:rPr>
-              <w:instrText xml:space="preserve"> PAGEREF _Toc220478293 \h </w:instrText>
+              <w:instrText xml:space="preserve"> PAGEREF _Toc221180564 \h </w:instrText>
             </w:r>
             <w:r>
               <w:rPr>
@@ -2428,7 +2563,7 @@
                 <w:noProof/>
                 <w:webHidden/>
               </w:rPr>
-              <w:t>10</w:t>
+              <w:t>15</w:t>
             </w:r>
             <w:r>
               <w:rPr>
@@ -2454,7 +2589,7 @@
               <w14:ligatures w14:val="standardContextual"/>
             </w:rPr>
           </w:pPr>
-          <w:hyperlink w:anchor="_Toc220478294" w:history="1">
+          <w:hyperlink w:anchor="_Toc221180565" w:history="1">
             <w:r>
               <w:rPr>
                 <w:rStyle w:val="Hipervnculo"/>
@@ -2498,7 +2633,7 @@
                 <w:noProof/>
                 <w:webHidden/>
               </w:rPr>
-              <w:instrText xml:space="preserve"> PAGEREF _Toc220478294 \h </w:instrText>
+              <w:instrText xml:space="preserve"> PAGEREF _Toc221180565 \h </w:instrText>
             </w:r>
             <w:r>
               <w:rPr>
@@ -2518,7 +2653,7 @@
                 <w:noProof/>
                 <w:webHidden/>
               </w:rPr>
-              <w:t>13</w:t>
+              <w:t>18</w:t>
             </w:r>
             <w:r>
               <w:rPr>
@@ -2544,7 +2679,7 @@
               <w14:ligatures w14:val="standardContextual"/>
             </w:rPr>
           </w:pPr>
-          <w:hyperlink w:anchor="_Toc220478295" w:history="1">
+          <w:hyperlink w:anchor="_Toc221180566" w:history="1">
             <w:r>
               <w:rPr>
                 <w:rStyle w:val="Hipervnculo"/>
@@ -2588,7 +2723,7 @@
                 <w:noProof/>
                 <w:webHidden/>
               </w:rPr>
-              <w:instrText xml:space="preserve"> PAGEREF _Toc220478295 \h </w:instrText>
+              <w:instrText xml:space="preserve"> PAGEREF _Toc221180566 \h </w:instrText>
             </w:r>
             <w:r>
               <w:rPr>
@@ -2608,7 +2743,7 @@
                 <w:noProof/>
                 <w:webHidden/>
               </w:rPr>
-              <w:t>13</w:t>
+              <w:t>18</w:t>
             </w:r>
             <w:r>
               <w:rPr>
@@ -2634,7 +2769,7 @@
               <w14:ligatures w14:val="standardContextual"/>
             </w:rPr>
           </w:pPr>
-          <w:hyperlink w:anchor="_Toc220478296" w:history="1">
+          <w:hyperlink w:anchor="_Toc221180567" w:history="1">
             <w:r>
               <w:rPr>
                 <w:rStyle w:val="Hipervnculo"/>
@@ -2678,7 +2813,7 @@
                 <w:noProof/>
                 <w:webHidden/>
               </w:rPr>
-              <w:instrText xml:space="preserve"> PAGEREF _Toc220478296 \h </w:instrText>
+              <w:instrText xml:space="preserve"> PAGEREF _Toc221180567 \h </w:instrText>
             </w:r>
             <w:r>
               <w:rPr>
@@ -2698,7 +2833,7 @@
                 <w:noProof/>
                 <w:webHidden/>
               </w:rPr>
-              <w:t>13</w:t>
+              <w:t>18</w:t>
             </w:r>
             <w:r>
               <w:rPr>
@@ -2722,6 +2857,7 @@
               <w:bCs/>
               <w:lang w:val="es-EC"/>
             </w:rPr>
+            <w:lastRenderedPageBreak/>
             <w:fldChar w:fldCharType="end"/>
           </w:r>
         </w:p>
@@ -2737,9 +2873,8 @@
         <w:ind w:left="720"/>
         <w:jc w:val="center"/>
       </w:pPr>
-      <w:bookmarkStart w:id="0" w:name="_Toc220478273"/>
-      <w:r>
-        <w:lastRenderedPageBreak/>
+      <w:bookmarkStart w:id="0" w:name="_Toc221180542"/>
+      <w:r>
         <w:t>RESUMEN</w:t>
       </w:r>
       <w:bookmarkEnd w:id="0"/>
@@ -2966,7 +3101,7 @@
       <w:pPr>
         <w:pStyle w:val="TtuloF"/>
       </w:pPr>
-      <w:bookmarkStart w:id="1" w:name="_Toc220478274"/>
+      <w:bookmarkStart w:id="1" w:name="_Toc221180543"/>
       <w:r>
         <w:t>INTRODUCCIÓN:</w:t>
       </w:r>
@@ -3058,7 +3193,7 @@
       <w:pPr>
         <w:pStyle w:val="TtuloF"/>
       </w:pPr>
-      <w:bookmarkStart w:id="2" w:name="_Toc220478275"/>
+      <w:bookmarkStart w:id="2" w:name="_Toc221180544"/>
       <w:r>
         <w:t>OBJETIVO(S):</w:t>
       </w:r>
@@ -3252,7 +3387,7 @@
       <w:pPr>
         <w:pStyle w:val="TtuloF"/>
       </w:pPr>
-      <w:bookmarkStart w:id="3" w:name="_Toc220478276"/>
+      <w:bookmarkStart w:id="3" w:name="_Toc221180545"/>
       <w:r>
         <w:t>MARCO TEÓRICO:</w:t>
       </w:r>
@@ -3550,6 +3685,7 @@
           <w:bCs/>
           <w:lang w:val="es-EC"/>
         </w:rPr>
+        <w:lastRenderedPageBreak/>
         <w:t>Workflows</w:t>
       </w:r>
       <w:proofErr w:type="spellEnd"/>
@@ -3626,7 +3762,6 @@
           <w:bCs/>
           <w:lang w:val="es-EC"/>
         </w:rPr>
-        <w:lastRenderedPageBreak/>
         <w:t>Events</w:t>
       </w:r>
       <w:proofErr w:type="spellEnd"/>
@@ -4378,7 +4513,7 @@
       <w:pPr>
         <w:pStyle w:val="TtuloF"/>
       </w:pPr>
-      <w:bookmarkStart w:id="4" w:name="_Toc220478277"/>
+      <w:bookmarkStart w:id="4" w:name="_Toc221180546"/>
       <w:r>
         <w:lastRenderedPageBreak/>
         <w:t>DESCRIPCIÓN DEL PROCEDIMIENTO:</w:t>
@@ -4397,7 +4532,7 @@
           <w:lang w:val="es-EC"/>
         </w:rPr>
       </w:pPr>
-      <w:bookmarkStart w:id="5" w:name="_Toc220478278"/>
+      <w:bookmarkStart w:id="5" w:name="_Toc221180547"/>
       <w:r>
         <w:rPr>
           <w:color w:val="auto"/>
@@ -4446,7 +4581,7 @@
         </w:rPr>
         <w:tab/>
       </w:r>
-      <w:bookmarkStart w:id="6" w:name="_Toc220478279"/>
+      <w:bookmarkStart w:id="6" w:name="_Toc221180548"/>
       <w:r>
         <w:rPr>
           <w:lang w:val="es-EC"/>
@@ -4496,6 +4631,7 @@
       <w:r>
         <w:rPr>
           <w:rFonts w:ascii="Arial Narrow" w:eastAsia="Times New Roman" w:hAnsi="Arial Narrow" w:cs="Arial"/>
+          <w:noProof/>
           <w:color w:val="000000"/>
           <w:lang w:val="es-EC"/>
         </w:rPr>
@@ -4583,7 +4719,7 @@
         </w:rPr>
         <w:tab/>
       </w:r>
-      <w:bookmarkStart w:id="7" w:name="_Toc220478280"/>
+      <w:bookmarkStart w:id="7" w:name="_Toc221180549"/>
       <w:r>
         <w:rPr>
           <w:lang w:val="es-EC"/>
@@ -5120,7 +5256,7 @@
           <w:lang w:val="es-EC"/>
         </w:rPr>
       </w:pPr>
-      <w:bookmarkStart w:id="8" w:name="_Toc220478281"/>
+      <w:bookmarkStart w:id="8" w:name="_Toc221180550"/>
       <w:r>
         <w:rPr>
           <w:color w:val="auto"/>
@@ -5155,7 +5291,7 @@
         </w:rPr>
         <w:tab/>
       </w:r>
-      <w:bookmarkStart w:id="9" w:name="_Toc220478282"/>
+      <w:bookmarkStart w:id="9" w:name="_Toc221180551"/>
       <w:r>
         <w:rPr>
           <w:lang w:val="es-EC"/>
@@ -5417,7 +5553,7 @@
         </w:rPr>
         <w:tab/>
       </w:r>
-      <w:bookmarkStart w:id="10" w:name="_Toc220478283"/>
+      <w:bookmarkStart w:id="10" w:name="_Toc221180552"/>
       <w:r>
         <w:rPr>
           <w:lang w:val="es-EC"/>
@@ -5590,7 +5726,7 @@
         </w:rPr>
         <w:tab/>
       </w:r>
-      <w:bookmarkStart w:id="11" w:name="_Toc220478284"/>
+      <w:bookmarkStart w:id="11" w:name="_Toc221180553"/>
       <w:r>
         <w:rPr>
           <w:lang w:val="es-EC"/>
@@ -5951,7 +6087,7 @@
           <w:lang w:val="es-EC"/>
         </w:rPr>
       </w:pPr>
-      <w:bookmarkStart w:id="12" w:name="_Toc220478285"/>
+      <w:bookmarkStart w:id="12" w:name="_Toc221180554"/>
       <w:r>
         <w:rPr>
           <w:lang w:val="es-EC"/>
@@ -6121,6 +6257,9 @@
         </w:rPr>
       </w:pPr>
       <w:r>
+        <w:rPr>
+          <w:noProof/>
+        </w:rPr>
         <w:drawing>
           <wp:inline distT="0" distB="0" distL="0" distR="0" wp14:anchorId="32108BAE" wp14:editId="3FCB59FE">
             <wp:extent cx="5400040" cy="4083050"/>
@@ -6177,7 +6316,7 @@
           <w:lang w:val="es-EC"/>
         </w:rPr>
       </w:pPr>
-      <w:bookmarkStart w:id="13" w:name="_Toc220478286"/>
+      <w:bookmarkStart w:id="13" w:name="_Toc221180555"/>
       <w:r>
         <w:rPr>
           <w:lang w:val="es-EC"/>
@@ -6251,6 +6390,9 @@
         </w:rPr>
       </w:pPr>
       <w:r>
+        <w:rPr>
+          <w:noProof/>
+        </w:rPr>
         <w:drawing>
           <wp:inline distT="0" distB="0" distL="0" distR="0" wp14:anchorId="37FCA059" wp14:editId="71A03665">
             <wp:extent cx="5400040" cy="2138680"/>
@@ -6406,7 +6548,7 @@
           <w:lang w:val="es-EC"/>
         </w:rPr>
       </w:pPr>
-      <w:bookmarkStart w:id="14" w:name="_Toc220478287"/>
+      <w:bookmarkStart w:id="14" w:name="_Toc221180556"/>
       <w:r>
         <w:rPr>
           <w:lang w:val="es-EC"/>
@@ -6508,6 +6650,9 @@
         </w:rPr>
       </w:pPr>
       <w:r>
+        <w:rPr>
+          <w:noProof/>
+        </w:rPr>
         <w:drawing>
           <wp:inline distT="0" distB="0" distL="0" distR="0" wp14:anchorId="4ED09940" wp14:editId="33940AF6">
             <wp:extent cx="5400040" cy="1651635"/>
@@ -6565,7 +6710,7 @@
           <w:lang w:val="es-EC"/>
         </w:rPr>
       </w:pPr>
-      <w:bookmarkStart w:id="15" w:name="_Toc220478288"/>
+      <w:bookmarkStart w:id="15" w:name="_Toc221180557"/>
       <w:r>
         <w:rPr>
           <w:color w:val="auto"/>
@@ -6614,7 +6759,7 @@
         </w:rPr>
         <w:tab/>
       </w:r>
-      <w:bookmarkStart w:id="16" w:name="_Toc220478289"/>
+      <w:bookmarkStart w:id="16" w:name="_Toc221180558"/>
       <w:r>
         <w:rPr>
           <w:lang w:val="es-EC"/>
@@ -6690,6 +6835,9 @@
         </w:rPr>
       </w:pPr>
       <w:r>
+        <w:rPr>
+          <w:noProof/>
+        </w:rPr>
         <w:drawing>
           <wp:inline distT="0" distB="0" distL="0" distR="0" wp14:anchorId="4B7F59D1" wp14:editId="6FA59225">
             <wp:extent cx="5400040" cy="2704465"/>
@@ -6944,7 +7092,7 @@
           <w:lang w:val="es-EC"/>
         </w:rPr>
       </w:pPr>
-      <w:bookmarkStart w:id="17" w:name="_Toc220478290"/>
+      <w:bookmarkStart w:id="17" w:name="_Toc221180559"/>
       <w:r>
         <w:rPr>
           <w:lang w:val="es-EC"/>
@@ -7057,13 +7205,40 @@
         <w:jc w:val="both"/>
         <w:rPr>
           <w:rFonts w:ascii="Arial Narrow" w:hAnsi="Arial Narrow"/>
-        </w:rPr>
-      </w:pPr>
-      <w:r>
-        <w:rPr>
-          <w:rFonts w:ascii="Arial Narrow" w:hAnsi="Arial Narrow"/>
-        </w:rPr>
-        <w:t xml:space="preserve">git commit -m "Proyecto base con CI" </w:t>
+          <w:lang w:val="es-EC"/>
+        </w:rPr>
+      </w:pPr>
+      <w:proofErr w:type="spellStart"/>
+      <w:r>
+        <w:rPr>
+          <w:rFonts w:ascii="Arial Narrow" w:hAnsi="Arial Narrow"/>
+          <w:lang w:val="es-EC"/>
+        </w:rPr>
+        <w:t>git</w:t>
+      </w:r>
+      <w:proofErr w:type="spellEnd"/>
+      <w:r>
+        <w:rPr>
+          <w:rFonts w:ascii="Arial Narrow" w:hAnsi="Arial Narrow"/>
+          <w:lang w:val="es-EC"/>
+        </w:rPr>
+        <w:t xml:space="preserve"> </w:t>
+      </w:r>
+      <w:proofErr w:type="spellStart"/>
+      <w:r>
+        <w:rPr>
+          <w:rFonts w:ascii="Arial Narrow" w:hAnsi="Arial Narrow"/>
+          <w:lang w:val="es-EC"/>
+        </w:rPr>
+        <w:t>commit</w:t>
+      </w:r>
+      <w:proofErr w:type="spellEnd"/>
+      <w:r>
+        <w:rPr>
+          <w:rFonts w:ascii="Arial Narrow" w:hAnsi="Arial Narrow"/>
+          <w:lang w:val="es-EC"/>
+        </w:rPr>
+        <w:t xml:space="preserve"> -m "Proyecto base con CI" </w:t>
       </w:r>
     </w:p>
     <w:p>
@@ -7144,6 +7319,7 @@
       <w:r>
         <w:rPr>
           <w:rFonts w:ascii="Arial Narrow" w:hAnsi="Arial Narrow"/>
+          <w:noProof/>
         </w:rPr>
         <w:drawing>
           <wp:inline distT="0" distB="0" distL="0" distR="0" wp14:anchorId="6B6CB18A" wp14:editId="394171BA">
@@ -7199,7 +7375,7 @@
           <w:lang w:val="es-EC"/>
         </w:rPr>
       </w:pPr>
-      <w:bookmarkStart w:id="18" w:name="_Toc220478291"/>
+      <w:bookmarkStart w:id="18" w:name="_Toc221180560"/>
       <w:r>
         <w:rPr>
           <w:lang w:val="es-EC"/>
@@ -7427,6 +7603,9 @@
         </w:rPr>
       </w:pPr>
       <w:r>
+        <w:rPr>
+          <w:noProof/>
+        </w:rPr>
         <w:drawing>
           <wp:inline distT="0" distB="0" distL="0" distR="0" wp14:anchorId="7913E70B" wp14:editId="0D4FE88E">
             <wp:extent cx="4696931" cy="3065930"/>
@@ -7482,7 +7661,7 @@
           <w:lang w:val="es-EC"/>
         </w:rPr>
       </w:pPr>
-      <w:bookmarkStart w:id="19" w:name="_Toc220478292"/>
+      <w:bookmarkStart w:id="19" w:name="_Toc221180561"/>
       <w:r>
         <w:rPr>
           <w:lang w:val="es-EC"/>
@@ -7635,6 +7814,9 @@
         </w:rPr>
       </w:pPr>
       <w:r>
+        <w:rPr>
+          <w:noProof/>
+        </w:rPr>
         <w:drawing>
           <wp:inline distT="0" distB="0" distL="0" distR="0" wp14:anchorId="435CAE7B" wp14:editId="559E8D95">
             <wp:extent cx="5400040" cy="2422525"/>
@@ -7685,25 +7867,44 @@
     </w:p>
     <w:p>
       <w:pPr>
-        <w:spacing w:after="0" w:line="240" w:lineRule="auto"/>
-        <w:jc w:val="both"/>
-        <w:rPr>
-          <w:rFonts w:ascii="Arial Narrow" w:hAnsi="Arial Narrow"/>
-          <w:lang w:val="es-EC"/>
-        </w:rPr>
-      </w:pPr>
-    </w:p>
-    <w:p>
-      <w:pPr>
-        <w:pStyle w:val="Prrafodelista"/>
-        <w:spacing w:after="0" w:line="240" w:lineRule="auto"/>
-        <w:ind w:left="1776"/>
-        <w:jc w:val="both"/>
-        <w:rPr>
-          <w:rFonts w:ascii="Arial Narrow" w:hAnsi="Arial Narrow"/>
-          <w:lang w:val="es-EC"/>
-        </w:rPr>
-      </w:pPr>
+        <w:pStyle w:val="Ttulo2"/>
+        <w:ind w:firstLine="708"/>
+        <w:rPr>
+          <w:color w:val="auto"/>
+          <w:lang w:val="es-EC"/>
+        </w:rPr>
+      </w:pPr>
+      <w:bookmarkStart w:id="20" w:name="_Toc221180562"/>
+      <w:r>
+        <w:rPr>
+          <w:color w:val="auto"/>
+          <w:lang w:val="es-EC"/>
+        </w:rPr>
+        <w:t xml:space="preserve">PARTE </w:t>
+      </w:r>
+      <w:r>
+        <w:rPr>
+          <w:color w:val="auto"/>
+          <w:lang w:val="es-EC"/>
+        </w:rPr>
+        <w:t>4</w:t>
+      </w:r>
+      <w:r>
+        <w:rPr>
+          <w:color w:val="auto"/>
+          <w:lang w:val="es-EC"/>
+        </w:rPr>
+        <w:t xml:space="preserve">: </w:t>
+      </w:r>
+      <w:proofErr w:type="spellStart"/>
+      <w:r>
+        <w:rPr>
+          <w:lang w:val="es-EC"/>
+        </w:rPr>
+        <w:t>FireBase</w:t>
+      </w:r>
+      <w:bookmarkEnd w:id="20"/>
+      <w:proofErr w:type="spellEnd"/>
     </w:p>
     <w:p>
       <w:pPr>
@@ -7724,87 +7925,34 @@
         </w:rPr>
         <w:tab/>
       </w:r>
-      <w:bookmarkStart w:id="20" w:name="_Toc220478293"/>
-      <w:r>
-        <w:rPr>
-          <w:lang w:val="es-EC"/>
-        </w:rPr>
-        <w:t>PREGUNTAS/ACTIVIDADES</w:t>
-      </w:r>
-      <w:r>
-        <w:rPr>
-          <w:lang w:val="es-EC"/>
-        </w:rPr>
-        <w:t>:</w:t>
-      </w:r>
-      <w:bookmarkEnd w:id="20"/>
-      <w:r>
-        <w:rPr>
-          <w:lang w:val="es-EC"/>
-        </w:rPr>
-        <w:t xml:space="preserve"> </w:t>
-      </w:r>
-    </w:p>
-    <w:p>
-      <w:pPr>
-        <w:pStyle w:val="Prrafodelista"/>
-        <w:numPr>
-          <w:ilvl w:val="0"/>
-          <w:numId w:val="25"/>
-        </w:numPr>
-        <w:spacing w:after="0" w:line="240" w:lineRule="auto"/>
-        <w:ind w:left="2127"/>
-        <w:jc w:val="both"/>
-        <w:rPr>
-          <w:rFonts w:ascii="Arial Narrow" w:hAnsi="Arial Narrow"/>
-          <w:lang w:val="es-EC"/>
-        </w:rPr>
-      </w:pPr>
-      <w:r>
-        <w:rPr>
-          <w:rFonts w:ascii="Arial Narrow" w:hAnsi="Arial Narrow"/>
-          <w:lang w:val="es-EC"/>
-        </w:rPr>
-        <w:t xml:space="preserve">Agregar más pruebas unitarias </w:t>
-      </w:r>
-    </w:p>
-    <w:p>
-      <w:pPr>
-        <w:pStyle w:val="Prrafodelista"/>
-        <w:numPr>
-          <w:ilvl w:val="1"/>
-          <w:numId w:val="25"/>
-        </w:numPr>
-        <w:spacing w:after="0" w:line="240" w:lineRule="auto"/>
-        <w:jc w:val="both"/>
-        <w:rPr>
-          <w:rFonts w:ascii="Arial Narrow" w:hAnsi="Arial Narrow"/>
-          <w:lang w:val="es-EC"/>
-        </w:rPr>
-      </w:pPr>
-      <w:r>
-        <w:rPr>
-          <w:rFonts w:ascii="Arial Narrow" w:hAnsi="Arial Narrow"/>
-          <w:lang w:val="es-EC"/>
-        </w:rPr>
-        <w:t xml:space="preserve">Agregar al menos 2 funciones nuevas (por ejemplo, factorial, </w:t>
+      <w:bookmarkStart w:id="21" w:name="_Toc221180563"/>
+      <w:r>
+        <w:rPr>
+          <w:lang w:val="es-EC"/>
+        </w:rPr>
+        <w:t xml:space="preserve">Paso 1: </w:t>
+      </w:r>
+      <w:r>
+        <w:rPr>
+          <w:lang w:val="es-EC"/>
+        </w:rPr>
+        <w:t>Crear repositorio e</w:t>
+      </w:r>
+      <w:r>
+        <w:rPr>
+          <w:lang w:val="es-EC"/>
+        </w:rPr>
+        <w:t xml:space="preserve">n </w:t>
       </w:r>
       <w:proofErr w:type="spellStart"/>
       <w:r>
         <w:rPr>
-          <w:rFonts w:ascii="Arial Narrow" w:hAnsi="Arial Narrow"/>
-          <w:lang w:val="es-EC"/>
-        </w:rPr>
-        <w:t>fibonacci</w:t>
-      </w:r>
+          <w:lang w:val="es-EC"/>
+        </w:rPr>
+        <w:t>Firebase</w:t>
+      </w:r>
+      <w:bookmarkEnd w:id="21"/>
       <w:proofErr w:type="spellEnd"/>
-      <w:r>
-        <w:rPr>
-          <w:rFonts w:ascii="Arial Narrow" w:hAnsi="Arial Narrow"/>
-          <w:lang w:val="es-EC"/>
-        </w:rPr>
-        <w:t xml:space="preserve">) en un archivo math.js. </w:t>
-      </w:r>
     </w:p>
     <w:p>
       <w:pPr>
@@ -7819,13 +7967,14 @@
       <w:r>
         <w:rPr>
           <w:rFonts w:ascii="Arial Narrow" w:hAnsi="Arial Narrow"/>
+          <w:noProof/>
           <w:lang w:val="es-EC"/>
         </w:rPr>
         <w:drawing>
-          <wp:inline distT="0" distB="0" distL="0" distR="0" wp14:anchorId="0996C01B" wp14:editId="77547D7C">
-            <wp:extent cx="5764836" cy="3892481"/>
-            <wp:effectExtent l="0" t="0" r="7620" b="0"/>
-            <wp:docPr id="42" name="Imagen 42"/>
+          <wp:inline distT="0" distB="0" distL="0" distR="0" wp14:anchorId="44FBCA62" wp14:editId="1501B1FC">
+            <wp:extent cx="5468637" cy="2863903"/>
+            <wp:effectExtent l="0" t="0" r="0" b="0"/>
+            <wp:docPr id="8" name="Imagen 8"/>
             <wp:cNvGraphicFramePr>
               <a:graphicFrameLocks xmlns:a="http://schemas.openxmlformats.org/drawingml/2006/main" noChangeAspect="1"/>
             </wp:cNvGraphicFramePr>
@@ -7845,7 +7994,7 @@
                   <pic:spPr>
                     <a:xfrm>
                       <a:off x="0" y="0"/>
-                      <a:ext cx="5772906" cy="3897930"/>
+                      <a:ext cx="5477049" cy="2868308"/>
                     </a:xfrm>
                     <a:prstGeom prst="rect">
                       <a:avLst/>
@@ -7868,98 +8017,18 @@
           <w:lang w:val="es-EC"/>
         </w:rPr>
       </w:pPr>
-    </w:p>
-    <w:p>
-      <w:pPr>
-        <w:spacing w:after="0" w:line="240" w:lineRule="auto"/>
-        <w:ind w:left="708" w:firstLine="708"/>
-        <w:jc w:val="both"/>
-        <w:rPr>
-          <w:rFonts w:ascii="Arial Narrow" w:hAnsi="Arial Narrow"/>
-          <w:lang w:val="es-EC"/>
-        </w:rPr>
-      </w:pPr>
-    </w:p>
-    <w:p>
-      <w:pPr>
-        <w:spacing w:after="0" w:line="240" w:lineRule="auto"/>
-        <w:ind w:left="708" w:firstLine="708"/>
-        <w:jc w:val="both"/>
-        <w:rPr>
-          <w:rFonts w:ascii="Arial Narrow" w:hAnsi="Arial Narrow"/>
-          <w:lang w:val="es-EC"/>
-        </w:rPr>
-      </w:pPr>
-    </w:p>
-    <w:p>
-      <w:pPr>
-        <w:spacing w:after="0" w:line="240" w:lineRule="auto"/>
-        <w:jc w:val="both"/>
-        <w:rPr>
-          <w:rFonts w:ascii="Arial Narrow" w:hAnsi="Arial Narrow"/>
-          <w:lang w:val="es-EC"/>
-        </w:rPr>
-      </w:pPr>
-    </w:p>
-    <w:p>
-      <w:pPr>
-        <w:pStyle w:val="Prrafodelista"/>
-        <w:numPr>
-          <w:ilvl w:val="1"/>
-          <w:numId w:val="25"/>
-        </w:numPr>
-        <w:spacing w:after="0" w:line="240" w:lineRule="auto"/>
-        <w:jc w:val="both"/>
-        <w:rPr>
-          <w:rFonts w:ascii="Arial Narrow" w:hAnsi="Arial Narrow"/>
-          <w:lang w:val="es-EC"/>
-        </w:rPr>
-      </w:pPr>
-      <w:r>
-        <w:rPr>
-          <w:rFonts w:ascii="Arial Narrow" w:hAnsi="Arial Narrow"/>
+      <w:r>
+        <w:rPr>
+          <w:rFonts w:ascii="Arial Narrow" w:hAnsi="Arial Narrow"/>
+          <w:noProof/>
           <w:lang w:val="es-EC"/>
         </w:rPr>
         <w:lastRenderedPageBreak/>
-        <w:t xml:space="preserve">Crear su correspondiente archivo math.test.js con pruebas </w:t>
-      </w:r>
-      <w:proofErr w:type="spellStart"/>
-      <w:r>
-        <w:rPr>
-          <w:rFonts w:ascii="Arial Narrow" w:hAnsi="Arial Narrow"/>
-          <w:lang w:val="es-EC"/>
-        </w:rPr>
-        <w:t>Jest</w:t>
-      </w:r>
-      <w:proofErr w:type="spellEnd"/>
-      <w:r>
-        <w:rPr>
-          <w:rFonts w:ascii="Arial Narrow" w:hAnsi="Arial Narrow"/>
-          <w:lang w:val="es-EC"/>
-        </w:rPr>
-        <w:t xml:space="preserve">. </w:t>
-      </w:r>
-    </w:p>
-    <w:p>
-      <w:pPr>
-        <w:spacing w:after="0" w:line="240" w:lineRule="auto"/>
-        <w:ind w:firstLine="708"/>
-        <w:jc w:val="both"/>
-        <w:rPr>
-          <w:rFonts w:ascii="Arial Narrow" w:hAnsi="Arial Narrow"/>
-          <w:lang w:val="es-EC"/>
-        </w:rPr>
-      </w:pPr>
-      <w:r>
-        <w:rPr>
-          <w:rFonts w:ascii="Arial Narrow" w:hAnsi="Arial Narrow"/>
-          <w:lang w:val="es-EC"/>
-        </w:rPr>
         <w:drawing>
-          <wp:inline distT="0" distB="0" distL="0" distR="0" wp14:anchorId="1C7CED55" wp14:editId="1AE37B61">
-            <wp:extent cx="5436460" cy="4388598"/>
-            <wp:effectExtent l="0" t="0" r="0" b="0"/>
-            <wp:docPr id="43" name="Imagen 43"/>
+          <wp:inline distT="0" distB="0" distL="0" distR="0" wp14:anchorId="6F40D470" wp14:editId="1891059A">
+            <wp:extent cx="5402734" cy="2810066"/>
+            <wp:effectExtent l="0" t="0" r="7620" b="9525"/>
+            <wp:docPr id="13" name="Imagen 13"/>
             <wp:cNvGraphicFramePr>
               <a:graphicFrameLocks xmlns:a="http://schemas.openxmlformats.org/drawingml/2006/main" noChangeAspect="1"/>
             </wp:cNvGraphicFramePr>
@@ -7979,7 +8048,7 @@
                   <pic:spPr>
                     <a:xfrm>
                       <a:off x="0" y="0"/>
-                      <a:ext cx="5444185" cy="4394834"/>
+                      <a:ext cx="5411896" cy="2814831"/>
                     </a:xfrm>
                     <a:prstGeom prst="rect">
                       <a:avLst/>
@@ -7994,61 +8063,98 @@
     </w:p>
     <w:p>
       <w:pPr>
-        <w:pStyle w:val="Prrafodelista"/>
-        <w:numPr>
-          <w:ilvl w:val="1"/>
-          <w:numId w:val="25"/>
-        </w:numPr>
-        <w:spacing w:after="0" w:line="240" w:lineRule="auto"/>
-        <w:jc w:val="both"/>
-        <w:rPr>
-          <w:rFonts w:ascii="Arial Narrow" w:hAnsi="Arial Narrow"/>
-          <w:lang w:val="es-EC"/>
-        </w:rPr>
-      </w:pPr>
-      <w:r>
-        <w:rPr>
-          <w:rFonts w:ascii="Arial Narrow" w:hAnsi="Arial Narrow"/>
-          <w:lang w:val="es-EC"/>
-        </w:rPr>
-        <w:t xml:space="preserve">Asegurarse de que GitHub </w:t>
-      </w:r>
+        <w:spacing w:after="0" w:line="240" w:lineRule="auto"/>
+        <w:ind w:left="708" w:firstLine="708"/>
+        <w:jc w:val="both"/>
+        <w:rPr>
+          <w:rFonts w:ascii="Arial Narrow" w:hAnsi="Arial Narrow"/>
+          <w:lang w:val="es-EC"/>
+        </w:rPr>
+      </w:pPr>
+    </w:p>
+    <w:p>
+      <w:pPr>
+        <w:spacing w:after="0" w:line="240" w:lineRule="auto"/>
+        <w:ind w:left="708" w:firstLine="708"/>
+        <w:jc w:val="both"/>
+        <w:rPr>
+          <w:b/>
+          <w:bCs/>
+          <w:lang w:val="es-EC"/>
+        </w:rPr>
+      </w:pPr>
+      <w:r>
+        <w:rPr>
+          <w:b/>
+          <w:bCs/>
+          <w:lang w:val="es-EC"/>
+        </w:rPr>
+        <w:t xml:space="preserve">Paso </w:t>
+      </w:r>
+      <w:r>
+        <w:rPr>
+          <w:b/>
+          <w:bCs/>
+          <w:lang w:val="es-EC"/>
+        </w:rPr>
+        <w:t>2: Instalar dependencias</w:t>
+      </w:r>
+    </w:p>
+    <w:p>
+      <w:pPr>
+        <w:spacing w:after="0" w:line="240" w:lineRule="auto"/>
+        <w:ind w:left="708" w:firstLine="708"/>
+        <w:jc w:val="both"/>
+        <w:rPr>
+          <w:lang w:val="es-EC"/>
+        </w:rPr>
+      </w:pPr>
       <w:proofErr w:type="spellStart"/>
       <w:r>
         <w:rPr>
-          <w:rFonts w:ascii="Arial Narrow" w:hAnsi="Arial Narrow"/>
-          <w:lang w:val="es-EC"/>
-        </w:rPr>
-        <w:t>Actions</w:t>
+          <w:lang w:val="es-EC"/>
+        </w:rPr>
+        <w:t>npm</w:t>
       </w:r>
       <w:proofErr w:type="spellEnd"/>
       <w:r>
         <w:rPr>
-          <w:rFonts w:ascii="Arial Narrow" w:hAnsi="Arial Narrow"/>
-          <w:lang w:val="es-EC"/>
-        </w:rPr>
-        <w:t xml:space="preserve"> ejecute todas las pruebas con éxito. </w:t>
-      </w:r>
-    </w:p>
-    <w:p>
-      <w:pPr>
-        <w:spacing w:after="0" w:line="240" w:lineRule="auto"/>
-        <w:jc w:val="both"/>
-        <w:rPr>
-          <w:rFonts w:ascii="Arial Narrow" w:hAnsi="Arial Narrow"/>
-          <w:lang w:val="es-EC"/>
-        </w:rPr>
-      </w:pPr>
-      <w:r>
-        <w:rPr>
-          <w:rFonts w:ascii="Arial Narrow" w:hAnsi="Arial Narrow"/>
+          <w:lang w:val="es-EC"/>
+        </w:rPr>
+        <w:t xml:space="preserve"> i -g </w:t>
+      </w:r>
+      <w:proofErr w:type="spellStart"/>
+      <w:r>
+        <w:rPr>
+          <w:lang w:val="es-EC"/>
+        </w:rPr>
+        <w:t>firebase-tools</w:t>
+      </w:r>
+      <w:proofErr w:type="spellEnd"/>
+    </w:p>
+    <w:p>
+      <w:pPr>
+        <w:spacing w:after="0" w:line="240" w:lineRule="auto"/>
+        <w:ind w:left="708" w:firstLine="708"/>
+        <w:jc w:val="both"/>
+        <w:rPr>
+          <w:b/>
+          <w:bCs/>
+          <w:lang w:val="es-EC"/>
+        </w:rPr>
+      </w:pPr>
+      <w:r>
+        <w:rPr>
+          <w:b/>
+          <w:bCs/>
+          <w:noProof/>
           <w:lang w:val="es-EC"/>
         </w:rPr>
         <w:drawing>
-          <wp:inline distT="0" distB="0" distL="0" distR="0" wp14:anchorId="3B7205D1" wp14:editId="076449C6">
-            <wp:extent cx="6391275" cy="3209290"/>
-            <wp:effectExtent l="0" t="0" r="9525" b="0"/>
-            <wp:docPr id="1" name="Imagen 1"/>
+          <wp:inline distT="0" distB="0" distL="0" distR="0" wp14:anchorId="37F5DB0B" wp14:editId="0076D492">
+            <wp:extent cx="5464629" cy="1091840"/>
+            <wp:effectExtent l="0" t="0" r="3175" b="0"/>
+            <wp:docPr id="14" name="Imagen 14"/>
             <wp:cNvGraphicFramePr>
               <a:graphicFrameLocks xmlns:a="http://schemas.openxmlformats.org/drawingml/2006/main" noChangeAspect="1"/>
             </wp:cNvGraphicFramePr>
@@ -8068,7 +8174,7 @@
                   <pic:spPr>
                     <a:xfrm>
                       <a:off x="0" y="0"/>
-                      <a:ext cx="6391275" cy="3209290"/>
+                      <a:ext cx="5504293" cy="1099765"/>
                     </a:xfrm>
                     <a:prstGeom prst="rect">
                       <a:avLst/>
@@ -8084,117 +8190,65 @@
     <w:p>
       <w:pPr>
         <w:spacing w:after="0" w:line="240" w:lineRule="auto"/>
-        <w:jc w:val="both"/>
-        <w:rPr>
-          <w:rFonts w:ascii="Arial Narrow" w:hAnsi="Arial Narrow"/>
-          <w:lang w:val="es-EC"/>
-        </w:rPr>
-      </w:pPr>
-    </w:p>
-    <w:p>
-      <w:pPr>
-        <w:spacing w:after="0" w:line="240" w:lineRule="auto"/>
-        <w:jc w:val="both"/>
-        <w:rPr>
-          <w:rFonts w:ascii="Arial Narrow" w:hAnsi="Arial Narrow"/>
-          <w:lang w:val="es-EC"/>
-        </w:rPr>
-      </w:pPr>
-    </w:p>
-    <w:p>
-      <w:pPr>
-        <w:spacing w:after="0" w:line="240" w:lineRule="auto"/>
-        <w:jc w:val="both"/>
-        <w:rPr>
-          <w:rFonts w:ascii="Arial Narrow" w:hAnsi="Arial Narrow"/>
-          <w:lang w:val="es-EC"/>
-        </w:rPr>
-      </w:pPr>
-    </w:p>
-    <w:p>
-      <w:pPr>
-        <w:spacing w:after="0" w:line="240" w:lineRule="auto"/>
-        <w:jc w:val="both"/>
-        <w:rPr>
-          <w:rFonts w:ascii="Arial Narrow" w:hAnsi="Arial Narrow"/>
-          <w:lang w:val="es-EC"/>
-        </w:rPr>
-      </w:pPr>
-    </w:p>
-    <w:p>
-      <w:pPr>
-        <w:spacing w:after="0" w:line="240" w:lineRule="auto"/>
-        <w:jc w:val="both"/>
-        <w:rPr>
-          <w:rFonts w:ascii="Arial Narrow" w:hAnsi="Arial Narrow"/>
-          <w:lang w:val="es-EC"/>
-        </w:rPr>
-      </w:pPr>
-    </w:p>
-    <w:p>
-      <w:pPr>
-        <w:pStyle w:val="Prrafodelista"/>
-        <w:numPr>
-          <w:ilvl w:val="0"/>
-          <w:numId w:val="25"/>
-        </w:numPr>
-        <w:spacing w:after="0" w:line="240" w:lineRule="auto"/>
-        <w:jc w:val="both"/>
-        <w:rPr>
-          <w:rFonts w:ascii="Arial Narrow" w:hAnsi="Arial Narrow"/>
-          <w:lang w:val="es-EC"/>
-        </w:rPr>
-      </w:pPr>
-      <w:r>
-        <w:rPr>
-          <w:rFonts w:ascii="Arial Narrow" w:hAnsi="Arial Narrow"/>
-          <w:lang w:val="es-EC"/>
-        </w:rPr>
-        <w:lastRenderedPageBreak/>
-        <w:t xml:space="preserve">Provocar un error intencional y corregirlo </w:t>
-      </w:r>
-    </w:p>
-    <w:p>
-      <w:pPr>
-        <w:pStyle w:val="Prrafodelista"/>
-        <w:numPr>
-          <w:ilvl w:val="1"/>
-          <w:numId w:val="25"/>
-        </w:numPr>
-        <w:spacing w:after="0" w:line="240" w:lineRule="auto"/>
-        <w:jc w:val="both"/>
-        <w:rPr>
-          <w:rFonts w:ascii="Arial Narrow" w:hAnsi="Arial Narrow"/>
-          <w:lang w:val="es-EC"/>
-        </w:rPr>
-      </w:pPr>
-      <w:r>
-        <w:rPr>
-          <w:rFonts w:ascii="Arial Narrow" w:hAnsi="Arial Narrow"/>
-          <w:lang w:val="es-EC"/>
-        </w:rPr>
-        <w:t>Modificar cualquier función o el test de alguna de ellas para que falle intencionalmente.</w:t>
-      </w:r>
-    </w:p>
-    <w:p>
-      <w:pPr>
-        <w:spacing w:after="0" w:line="240" w:lineRule="auto"/>
-        <w:jc w:val="both"/>
-        <w:rPr>
-          <w:rFonts w:ascii="Arial Narrow" w:hAnsi="Arial Narrow"/>
-          <w:lang w:val="es-EC"/>
-        </w:rPr>
-      </w:pPr>
-      <w:r>
-        <w:rPr>
-          <w:rFonts w:ascii="Arial Narrow" w:hAnsi="Arial Narrow"/>
+        <w:ind w:left="708" w:firstLine="708"/>
+        <w:jc w:val="both"/>
+        <w:rPr>
+          <w:b/>
+          <w:bCs/>
+          <w:lang w:val="es-EC"/>
+        </w:rPr>
+      </w:pPr>
+    </w:p>
+    <w:p>
+      <w:pPr>
+        <w:spacing w:after="0" w:line="240" w:lineRule="auto"/>
+        <w:ind w:left="708" w:firstLine="708"/>
+        <w:jc w:val="both"/>
+        <w:rPr>
+          <w:b/>
+          <w:bCs/>
+          <w:lang w:val="es-EC"/>
+        </w:rPr>
+      </w:pPr>
+      <w:r>
+        <w:rPr>
+          <w:b/>
+          <w:bCs/>
+          <w:lang w:val="es-EC"/>
+        </w:rPr>
+        <w:t xml:space="preserve">Paso </w:t>
+      </w:r>
+      <w:r>
+        <w:rPr>
+          <w:b/>
+          <w:bCs/>
+          <w:lang w:val="es-EC"/>
+        </w:rPr>
+        <w:t xml:space="preserve">3: Iniciar sesión </w:t>
+      </w:r>
+    </w:p>
+    <w:p>
+      <w:pPr>
+        <w:spacing w:after="0" w:line="240" w:lineRule="auto"/>
+        <w:jc w:val="both"/>
+        <w:rPr>
+          <w:b/>
+          <w:bCs/>
+          <w:lang w:val="es-EC"/>
+        </w:rPr>
+      </w:pPr>
+      <w:r>
+        <w:rPr>
+          <w:b/>
+          <w:bCs/>
+          <w:noProof/>
           <w:lang w:val="es-EC"/>
         </w:rPr>
         <w:drawing>
-          <wp:inline distT="0" distB="0" distL="0" distR="0" wp14:anchorId="5B947AB6" wp14:editId="37A9C2E7">
-            <wp:extent cx="6391275" cy="951230"/>
-            <wp:effectExtent l="0" t="0" r="9525" b="1270"/>
-            <wp:docPr id="45" name="Imagen 45"/>
+          <wp:inline distT="0" distB="0" distL="0" distR="0" wp14:anchorId="5892630D" wp14:editId="6F0DA53E">
+            <wp:extent cx="6391275" cy="4100830"/>
+            <wp:effectExtent l="0" t="0" r="9525" b="0"/>
+            <wp:docPr id="16" name="Imagen 16"/>
             <wp:cNvGraphicFramePr>
               <a:graphicFrameLocks xmlns:a="http://schemas.openxmlformats.org/drawingml/2006/main" noChangeAspect="1"/>
             </wp:cNvGraphicFramePr>
@@ -8214,7 +8268,7 @@
                   <pic:spPr>
                     <a:xfrm>
                       <a:off x="0" y="0"/>
-                      <a:ext cx="6391275" cy="951230"/>
+                      <a:ext cx="6391275" cy="4100830"/>
                     </a:xfrm>
                     <a:prstGeom prst="rect">
                       <a:avLst/>
@@ -8226,55 +8280,30 @@
           </wp:inline>
         </w:drawing>
       </w:r>
-      <w:r>
-        <w:rPr>
-          <w:rFonts w:ascii="Arial Narrow" w:hAnsi="Arial Narrow"/>
-          <w:lang w:val="es-EC"/>
-        </w:rPr>
-        <w:t xml:space="preserve"> </w:t>
-      </w:r>
-    </w:p>
-    <w:p>
-      <w:pPr>
-        <w:pStyle w:val="Prrafodelista"/>
-        <w:numPr>
-          <w:ilvl w:val="1"/>
-          <w:numId w:val="25"/>
-        </w:numPr>
-        <w:spacing w:after="0" w:line="240" w:lineRule="auto"/>
-        <w:jc w:val="both"/>
-        <w:rPr>
-          <w:rFonts w:ascii="Arial Narrow" w:hAnsi="Arial Narrow"/>
-          <w:lang w:val="es-EC"/>
-        </w:rPr>
-      </w:pPr>
-      <w:r>
-        <w:rPr>
-          <w:rFonts w:ascii="Arial Narrow" w:hAnsi="Arial Narrow"/>
-          <w:lang w:val="es-EC"/>
-        </w:rPr>
-        <w:t xml:space="preserve">Subir los cambios y verificar que el flujo CI falla. </w:t>
-      </w:r>
-    </w:p>
-    <w:p>
-      <w:pPr>
-        <w:spacing w:after="0" w:line="240" w:lineRule="auto"/>
-        <w:jc w:val="both"/>
-        <w:rPr>
-          <w:rFonts w:ascii="Arial Narrow" w:hAnsi="Arial Narrow"/>
-          <w:lang w:val="es-EC"/>
-        </w:rPr>
-      </w:pPr>
-      <w:r>
-        <w:rPr>
-          <w:rFonts w:ascii="Arial Narrow" w:hAnsi="Arial Narrow"/>
-          <w:lang w:val="es-EC"/>
-        </w:rPr>
+    </w:p>
+    <w:p>
+      <w:pPr>
+        <w:spacing w:after="0" w:line="240" w:lineRule="auto"/>
+        <w:jc w:val="both"/>
+        <w:rPr>
+          <w:b/>
+          <w:bCs/>
+          <w:lang w:val="es-EC"/>
+        </w:rPr>
+      </w:pPr>
+      <w:r>
+        <w:rPr>
+          <w:b/>
+          <w:bCs/>
+          <w:noProof/>
+          <w:lang w:val="es-EC"/>
+        </w:rPr>
+        <w:lastRenderedPageBreak/>
         <w:drawing>
-          <wp:inline distT="0" distB="0" distL="0" distR="0" wp14:anchorId="3D9CC47D" wp14:editId="4C369741">
-            <wp:extent cx="6391275" cy="1953260"/>
-            <wp:effectExtent l="0" t="0" r="9525" b="8890"/>
-            <wp:docPr id="46" name="Imagen 46"/>
+          <wp:inline distT="0" distB="0" distL="0" distR="0" wp14:anchorId="6846C526" wp14:editId="082E70F1">
+            <wp:extent cx="6391275" cy="1811655"/>
+            <wp:effectExtent l="0" t="0" r="9525" b="0"/>
+            <wp:docPr id="15" name="Imagen 15"/>
             <wp:cNvGraphicFramePr>
               <a:graphicFrameLocks xmlns:a="http://schemas.openxmlformats.org/drawingml/2006/main" noChangeAspect="1"/>
             </wp:cNvGraphicFramePr>
@@ -8294,7 +8323,7 @@
                   <pic:spPr>
                     <a:xfrm>
                       <a:off x="0" y="0"/>
-                      <a:ext cx="6391275" cy="1953260"/>
+                      <a:ext cx="6391275" cy="1811655"/>
                     </a:xfrm>
                     <a:prstGeom prst="rect">
                       <a:avLst/>
@@ -8312,20 +8341,23 @@
         <w:spacing w:after="0" w:line="240" w:lineRule="auto"/>
         <w:jc w:val="both"/>
         <w:rPr>
-          <w:rFonts w:ascii="Arial Narrow" w:hAnsi="Arial Narrow"/>
-          <w:lang w:val="es-EC"/>
-        </w:rPr>
-      </w:pPr>
-      <w:r>
-        <w:rPr>
-          <w:rFonts w:ascii="Arial Narrow" w:hAnsi="Arial Narrow"/>
+          <w:b/>
+          <w:bCs/>
+          <w:lang w:val="es-EC"/>
+        </w:rPr>
+      </w:pPr>
+      <w:r>
+        <w:rPr>
+          <w:b/>
+          <w:bCs/>
+          <w:noProof/>
           <w:lang w:val="es-EC"/>
         </w:rPr>
         <w:drawing>
-          <wp:inline distT="0" distB="0" distL="0" distR="0" wp14:anchorId="79CFA8E7" wp14:editId="6E2F493F">
-            <wp:extent cx="6391275" cy="3080385"/>
-            <wp:effectExtent l="0" t="0" r="9525" b="5715"/>
-            <wp:docPr id="47" name="Imagen 47"/>
+          <wp:inline distT="0" distB="0" distL="0" distR="0" wp14:anchorId="3FBC128C" wp14:editId="3AA261BE">
+            <wp:extent cx="6391275" cy="3801110"/>
+            <wp:effectExtent l="0" t="0" r="9525" b="8890"/>
+            <wp:docPr id="18" name="Imagen 18"/>
             <wp:cNvGraphicFramePr>
               <a:graphicFrameLocks xmlns:a="http://schemas.openxmlformats.org/drawingml/2006/main" noChangeAspect="1"/>
             </wp:cNvGraphicFramePr>
@@ -8345,7 +8377,7 @@
                   <pic:spPr>
                     <a:xfrm>
                       <a:off x="0" y="0"/>
-                      <a:ext cx="6391275" cy="3080385"/>
+                      <a:ext cx="6391275" cy="3801110"/>
                     </a:xfrm>
                     <a:prstGeom prst="rect">
                       <a:avLst/>
@@ -8360,50 +8392,77 @@
     </w:p>
     <w:p>
       <w:pPr>
-        <w:pStyle w:val="Prrafodelista"/>
-        <w:numPr>
-          <w:ilvl w:val="1"/>
-          <w:numId w:val="25"/>
-        </w:numPr>
-        <w:spacing w:after="0" w:line="240" w:lineRule="auto"/>
-        <w:jc w:val="both"/>
-        <w:rPr>
-          <w:rFonts w:ascii="Arial Narrow" w:hAnsi="Arial Narrow"/>
-          <w:lang w:val="es-EC"/>
-        </w:rPr>
-      </w:pPr>
-      <w:r>
-        <w:rPr>
-          <w:rFonts w:ascii="Arial Narrow" w:hAnsi="Arial Narrow"/>
-          <w:lang w:val="es-EC"/>
-        </w:rPr>
-        <w:t>Corregir el error y volver a subir.</w:t>
-      </w:r>
-      <w:r>
-        <w:rPr>
-          <w:rFonts w:ascii="Arial Narrow" w:hAnsi="Arial Narrow"/>
-          <w:lang w:val="es-EC"/>
-        </w:rPr>
-        <w:t xml:space="preserve"> </w:t>
-      </w:r>
-    </w:p>
-    <w:p>
-      <w:pPr>
-        <w:spacing w:after="0" w:line="240" w:lineRule="auto"/>
-        <w:jc w:val="both"/>
-        <w:rPr>
-          <w:lang w:val="es-EC"/>
-        </w:rPr>
-      </w:pPr>
-      <w:r>
-        <w:rPr>
-          <w:lang w:val="es-EC"/>
-        </w:rPr>
+        <w:spacing w:after="0" w:line="240" w:lineRule="auto"/>
+        <w:ind w:left="708" w:firstLine="708"/>
+        <w:jc w:val="both"/>
+        <w:rPr>
+          <w:b/>
+          <w:bCs/>
+          <w:lang w:val="es-EC"/>
+        </w:rPr>
+      </w:pPr>
+    </w:p>
+    <w:p>
+      <w:pPr>
+        <w:spacing w:after="0" w:line="240" w:lineRule="auto"/>
+        <w:ind w:left="708" w:firstLine="708"/>
+        <w:jc w:val="both"/>
+        <w:rPr>
+          <w:b/>
+          <w:bCs/>
+          <w:lang w:val="es-EC"/>
+        </w:rPr>
+      </w:pPr>
+      <w:r>
+        <w:rPr>
+          <w:b/>
+          <w:bCs/>
+          <w:lang w:val="es-EC"/>
+        </w:rPr>
+        <w:t xml:space="preserve">Paso </w:t>
+      </w:r>
+      <w:r>
+        <w:rPr>
+          <w:b/>
+          <w:bCs/>
+          <w:lang w:val="es-EC"/>
+        </w:rPr>
+        <w:t xml:space="preserve">4: </w:t>
+      </w:r>
+      <w:proofErr w:type="spellStart"/>
+      <w:r>
+        <w:rPr>
+          <w:b/>
+          <w:bCs/>
+          <w:lang w:val="es-EC"/>
+        </w:rPr>
+        <w:t>Firebase.json</w:t>
+      </w:r>
+      <w:proofErr w:type="spellEnd"/>
+    </w:p>
+    <w:p>
+      <w:pPr>
+        <w:spacing w:after="0" w:line="240" w:lineRule="auto"/>
+        <w:jc w:val="both"/>
+        <w:rPr>
+          <w:b/>
+          <w:bCs/>
+          <w:lang w:val="es-EC"/>
+        </w:rPr>
+      </w:pPr>
+      <w:r>
+        <w:rPr>
+          <w:b/>
+          <w:bCs/>
+          <w:noProof/>
+          <w:lang w:val="es-EC"/>
+        </w:rPr>
+        <w:lastRenderedPageBreak/>
         <w:drawing>
-          <wp:inline distT="0" distB="0" distL="0" distR="0" wp14:anchorId="0C1C1124" wp14:editId="24E49E16">
-            <wp:extent cx="6391275" cy="963930"/>
-            <wp:effectExtent l="0" t="0" r="9525" b="7620"/>
-            <wp:docPr id="48" name="Imagen 48"/>
+          <wp:inline distT="0" distB="0" distL="0" distR="0" wp14:anchorId="46C2C0CA" wp14:editId="58246486">
+            <wp:extent cx="6391275" cy="3034030"/>
+            <wp:effectExtent l="0" t="0" r="9525" b="0"/>
+            <wp:docPr id="20" name="Imagen 20"/>
             <wp:cNvGraphicFramePr>
               <a:graphicFrameLocks xmlns:a="http://schemas.openxmlformats.org/drawingml/2006/main" noChangeAspect="1"/>
             </wp:cNvGraphicFramePr>
@@ -8423,7 +8482,7 @@
                   <pic:spPr>
                     <a:xfrm>
                       <a:off x="0" y="0"/>
-                      <a:ext cx="6391275" cy="963930"/>
+                      <a:ext cx="6391275" cy="3034030"/>
                     </a:xfrm>
                     <a:prstGeom prst="rect">
                       <a:avLst/>
@@ -8441,19 +8500,97 @@
         <w:spacing w:after="0" w:line="240" w:lineRule="auto"/>
         <w:jc w:val="both"/>
         <w:rPr>
-          <w:lang w:val="es-EC"/>
-        </w:rPr>
-      </w:pPr>
-      <w:r>
-        <w:rPr>
-          <w:lang w:val="es-EC"/>
-        </w:rPr>
-        <w:lastRenderedPageBreak/>
+          <w:b/>
+          <w:bCs/>
+          <w:lang w:val="es-EC"/>
+        </w:rPr>
+      </w:pPr>
+    </w:p>
+    <w:p>
+      <w:pPr>
+        <w:spacing w:after="0" w:line="240" w:lineRule="auto"/>
+        <w:jc w:val="both"/>
+        <w:rPr>
+          <w:b/>
+          <w:bCs/>
+          <w:lang w:val="es-EC"/>
+        </w:rPr>
+      </w:pPr>
+    </w:p>
+    <w:p>
+      <w:pPr>
+        <w:spacing w:after="0" w:line="240" w:lineRule="auto"/>
+        <w:ind w:left="708" w:firstLine="708"/>
+        <w:jc w:val="both"/>
+        <w:rPr>
+          <w:b/>
+          <w:bCs/>
+          <w:lang w:val="es-EC"/>
+        </w:rPr>
+      </w:pPr>
+    </w:p>
+    <w:p>
+      <w:pPr>
+        <w:spacing w:after="0" w:line="240" w:lineRule="auto"/>
+        <w:ind w:left="708" w:firstLine="708"/>
+        <w:jc w:val="both"/>
+        <w:rPr>
+          <w:b/>
+          <w:bCs/>
+          <w:lang w:val="es-EC"/>
+        </w:rPr>
+      </w:pPr>
+      <w:r>
+        <w:rPr>
+          <w:b/>
+          <w:bCs/>
+          <w:lang w:val="es-EC"/>
+        </w:rPr>
+        <w:t xml:space="preserve">Paso </w:t>
+      </w:r>
+      <w:r>
+        <w:rPr>
+          <w:b/>
+          <w:bCs/>
+          <w:lang w:val="es-EC"/>
+        </w:rPr>
+        <w:t xml:space="preserve">5: </w:t>
+      </w:r>
+      <w:proofErr w:type="spellStart"/>
+      <w:proofErr w:type="gramStart"/>
+      <w:r>
+        <w:rPr>
+          <w:b/>
+          <w:bCs/>
+          <w:lang w:val="es-EC"/>
+        </w:rPr>
+        <w:t>ci.yaml</w:t>
+      </w:r>
+      <w:proofErr w:type="spellEnd"/>
+      <w:proofErr w:type="gramEnd"/>
+    </w:p>
+    <w:p>
+      <w:pPr>
+        <w:spacing w:after="0" w:line="240" w:lineRule="auto"/>
+        <w:jc w:val="both"/>
+        <w:rPr>
+          <w:b/>
+          <w:bCs/>
+          <w:lang w:val="es-EC"/>
+        </w:rPr>
+      </w:pPr>
+      <w:r>
+        <w:rPr>
+          <w:b/>
+          <w:bCs/>
+          <w:noProof/>
+          <w:lang w:val="es-EC"/>
+        </w:rPr>
         <w:drawing>
-          <wp:inline distT="0" distB="0" distL="0" distR="0" wp14:anchorId="720D3E79" wp14:editId="32615D2F">
-            <wp:extent cx="6391275" cy="3143885"/>
+          <wp:inline distT="0" distB="0" distL="0" distR="0" wp14:anchorId="7F9B5E92" wp14:editId="365A1987">
+            <wp:extent cx="6391275" cy="3928745"/>
             <wp:effectExtent l="0" t="0" r="9525" b="0"/>
-            <wp:docPr id="49" name="Imagen 49"/>
+            <wp:docPr id="21" name="Imagen 21"/>
             <wp:cNvGraphicFramePr>
               <a:graphicFrameLocks xmlns:a="http://schemas.openxmlformats.org/drawingml/2006/main" noChangeAspect="1"/>
             </wp:cNvGraphicFramePr>
@@ -8473,6 +8610,1329 @@
                   <pic:spPr>
                     <a:xfrm>
                       <a:off x="0" y="0"/>
+                      <a:ext cx="6391275" cy="3928745"/>
+                    </a:xfrm>
+                    <a:prstGeom prst="rect">
+                      <a:avLst/>
+                    </a:prstGeom>
+                  </pic:spPr>
+                </pic:pic>
+              </a:graphicData>
+            </a:graphic>
+          </wp:inline>
+        </w:drawing>
+      </w:r>
+    </w:p>
+    <w:p>
+      <w:pPr>
+        <w:spacing w:after="0" w:line="240" w:lineRule="auto"/>
+        <w:jc w:val="both"/>
+        <w:rPr>
+          <w:b/>
+          <w:bCs/>
+          <w:lang w:val="es-EC"/>
+        </w:rPr>
+      </w:pPr>
+    </w:p>
+    <w:p>
+      <w:pPr>
+        <w:spacing w:after="0" w:line="240" w:lineRule="auto"/>
+        <w:jc w:val="both"/>
+        <w:rPr>
+          <w:b/>
+          <w:bCs/>
+          <w:lang w:val="es-EC"/>
+        </w:rPr>
+      </w:pPr>
+    </w:p>
+    <w:p>
+      <w:pPr>
+        <w:spacing w:after="0" w:line="240" w:lineRule="auto"/>
+        <w:jc w:val="both"/>
+        <w:rPr>
+          <w:b/>
+          <w:bCs/>
+          <w:lang w:val="es-EC"/>
+        </w:rPr>
+      </w:pPr>
+    </w:p>
+    <w:p>
+      <w:pPr>
+        <w:spacing w:after="0" w:line="240" w:lineRule="auto"/>
+        <w:jc w:val="both"/>
+        <w:rPr>
+          <w:b/>
+          <w:bCs/>
+          <w:lang w:val="es-EC"/>
+        </w:rPr>
+      </w:pPr>
+    </w:p>
+    <w:p>
+      <w:pPr>
+        <w:spacing w:after="0" w:line="240" w:lineRule="auto"/>
+        <w:jc w:val="both"/>
+        <w:rPr>
+          <w:b/>
+          <w:bCs/>
+          <w:lang w:val="es-EC"/>
+        </w:rPr>
+      </w:pPr>
+    </w:p>
+    <w:p>
+      <w:pPr>
+        <w:spacing w:after="0" w:line="240" w:lineRule="auto"/>
+        <w:jc w:val="both"/>
+        <w:rPr>
+          <w:b/>
+          <w:bCs/>
+          <w:lang w:val="es-EC"/>
+        </w:rPr>
+      </w:pPr>
+    </w:p>
+    <w:p>
+      <w:pPr>
+        <w:spacing w:after="0" w:line="240" w:lineRule="auto"/>
+        <w:jc w:val="both"/>
+        <w:rPr>
+          <w:b/>
+          <w:bCs/>
+          <w:lang w:val="es-EC"/>
+        </w:rPr>
+      </w:pPr>
+    </w:p>
+    <w:p>
+      <w:pPr>
+        <w:spacing w:after="0" w:line="240" w:lineRule="auto"/>
+        <w:ind w:left="708" w:firstLine="708"/>
+        <w:jc w:val="both"/>
+        <w:rPr>
+          <w:b/>
+          <w:bCs/>
+          <w:lang w:val="es-EC"/>
+        </w:rPr>
+      </w:pPr>
+      <w:r>
+        <w:rPr>
+          <w:b/>
+          <w:bCs/>
+          <w:lang w:val="es-EC"/>
+        </w:rPr>
+        <w:lastRenderedPageBreak/>
+        <w:t xml:space="preserve">Paso </w:t>
+      </w:r>
+      <w:r>
+        <w:rPr>
+          <w:b/>
+          <w:bCs/>
+          <w:lang w:val="es-EC"/>
+        </w:rPr>
+        <w:t xml:space="preserve">6: </w:t>
+      </w:r>
+      <w:r>
+        <w:rPr>
+          <w:b/>
+          <w:bCs/>
+          <w:lang w:val="es-EC"/>
+        </w:rPr>
+        <w:t>Subir al GIT</w:t>
+      </w:r>
+    </w:p>
+    <w:p>
+      <w:pPr>
+        <w:spacing w:after="0" w:line="240" w:lineRule="auto"/>
+        <w:jc w:val="both"/>
+        <w:rPr>
+          <w:b/>
+          <w:bCs/>
+          <w:lang w:val="es-EC"/>
+        </w:rPr>
+      </w:pPr>
+      <w:r>
+        <w:rPr>
+          <w:noProof/>
+        </w:rPr>
+        <w:drawing>
+          <wp:inline distT="0" distB="0" distL="0" distR="0" wp14:anchorId="01D141FE" wp14:editId="7B9A4D28">
+            <wp:extent cx="6391275" cy="2915285"/>
+            <wp:effectExtent l="0" t="0" r="9525" b="0"/>
+            <wp:docPr id="22" name="Imagen 22"/>
+            <wp:cNvGraphicFramePr>
+              <a:graphicFrameLocks xmlns:a="http://schemas.openxmlformats.org/drawingml/2006/main" noChangeAspect="1"/>
+            </wp:cNvGraphicFramePr>
+            <a:graphic xmlns:a="http://schemas.openxmlformats.org/drawingml/2006/main">
+              <a:graphicData uri="http://schemas.openxmlformats.org/drawingml/2006/picture">
+                <pic:pic xmlns:pic="http://schemas.openxmlformats.org/drawingml/2006/picture">
+                  <pic:nvPicPr>
+                    <pic:cNvPr id="1" name=""/>
+                    <pic:cNvPicPr/>
+                  </pic:nvPicPr>
+                  <pic:blipFill>
+                    <a:blip r:embed="rId31"/>
+                    <a:stretch>
+                      <a:fillRect/>
+                    </a:stretch>
+                  </pic:blipFill>
+                  <pic:spPr>
+                    <a:xfrm>
+                      <a:off x="0" y="0"/>
+                      <a:ext cx="6391275" cy="2915285"/>
+                    </a:xfrm>
+                    <a:prstGeom prst="rect">
+                      <a:avLst/>
+                    </a:prstGeom>
+                  </pic:spPr>
+                </pic:pic>
+              </a:graphicData>
+            </a:graphic>
+          </wp:inline>
+        </w:drawing>
+      </w:r>
+    </w:p>
+    <w:p>
+      <w:pPr>
+        <w:spacing w:after="0" w:line="240" w:lineRule="auto"/>
+        <w:ind w:left="708" w:firstLine="708"/>
+        <w:jc w:val="both"/>
+        <w:rPr>
+          <w:b/>
+          <w:bCs/>
+          <w:lang w:val="es-EC"/>
+        </w:rPr>
+      </w:pPr>
+      <w:r>
+        <w:rPr>
+          <w:b/>
+          <w:bCs/>
+          <w:lang w:val="es-EC"/>
+        </w:rPr>
+        <w:t xml:space="preserve">Paso </w:t>
+      </w:r>
+      <w:r>
+        <w:rPr>
+          <w:b/>
+          <w:bCs/>
+          <w:lang w:val="es-EC"/>
+        </w:rPr>
+        <w:t>7: Revisar en Git/</w:t>
+      </w:r>
+      <w:proofErr w:type="spellStart"/>
+      <w:r>
+        <w:rPr>
+          <w:b/>
+          <w:bCs/>
+          <w:lang w:val="es-EC"/>
+        </w:rPr>
+        <w:t>Actions</w:t>
+      </w:r>
+      <w:proofErr w:type="spellEnd"/>
+    </w:p>
+    <w:p>
+      <w:pPr>
+        <w:spacing w:after="0" w:line="240" w:lineRule="auto"/>
+        <w:jc w:val="both"/>
+        <w:rPr>
+          <w:rFonts w:ascii="Arial Narrow" w:hAnsi="Arial Narrow"/>
+          <w:b/>
+          <w:bCs/>
+          <w:lang w:val="es-EC"/>
+        </w:rPr>
+      </w:pPr>
+      <w:r>
+        <w:rPr>
+          <w:rFonts w:ascii="Arial Narrow" w:hAnsi="Arial Narrow"/>
+          <w:b/>
+          <w:bCs/>
+          <w:noProof/>
+          <w:lang w:val="es-EC"/>
+        </w:rPr>
+        <w:drawing>
+          <wp:inline distT="0" distB="0" distL="0" distR="0" wp14:anchorId="0750CA27" wp14:editId="73218085">
+            <wp:extent cx="6391275" cy="1864995"/>
+            <wp:effectExtent l="0" t="0" r="9525" b="1905"/>
+            <wp:docPr id="23" name="Imagen 23"/>
+            <wp:cNvGraphicFramePr>
+              <a:graphicFrameLocks xmlns:a="http://schemas.openxmlformats.org/drawingml/2006/main" noChangeAspect="1"/>
+            </wp:cNvGraphicFramePr>
+            <a:graphic xmlns:a="http://schemas.openxmlformats.org/drawingml/2006/main">
+              <a:graphicData uri="http://schemas.openxmlformats.org/drawingml/2006/picture">
+                <pic:pic xmlns:pic="http://schemas.openxmlformats.org/drawingml/2006/picture">
+                  <pic:nvPicPr>
+                    <pic:cNvPr id="1" name=""/>
+                    <pic:cNvPicPr/>
+                  </pic:nvPicPr>
+                  <pic:blipFill>
+                    <a:blip r:embed="rId32"/>
+                    <a:stretch>
+                      <a:fillRect/>
+                    </a:stretch>
+                  </pic:blipFill>
+                  <pic:spPr>
+                    <a:xfrm>
+                      <a:off x="0" y="0"/>
+                      <a:ext cx="6391275" cy="1864995"/>
+                    </a:xfrm>
+                    <a:prstGeom prst="rect">
+                      <a:avLst/>
+                    </a:prstGeom>
+                  </pic:spPr>
+                </pic:pic>
+              </a:graphicData>
+            </a:graphic>
+          </wp:inline>
+        </w:drawing>
+      </w:r>
+    </w:p>
+    <w:p>
+      <w:pPr>
+        <w:pStyle w:val="Prrafodelista"/>
+        <w:spacing w:after="0" w:line="240" w:lineRule="auto"/>
+        <w:ind w:left="1776"/>
+        <w:jc w:val="both"/>
+        <w:rPr>
+          <w:rFonts w:ascii="Arial Narrow" w:hAnsi="Arial Narrow"/>
+          <w:lang w:val="es-EC"/>
+        </w:rPr>
+      </w:pPr>
+    </w:p>
+    <w:p>
+      <w:pPr>
+        <w:pStyle w:val="Prrafodelista"/>
+        <w:spacing w:after="0" w:line="240" w:lineRule="auto"/>
+        <w:ind w:left="1776"/>
+        <w:jc w:val="both"/>
+        <w:rPr>
+          <w:rFonts w:ascii="Arial Narrow" w:hAnsi="Arial Narrow"/>
+          <w:lang w:val="es-EC"/>
+        </w:rPr>
+      </w:pPr>
+    </w:p>
+    <w:p>
+      <w:pPr>
+        <w:pStyle w:val="Prrafodelista"/>
+        <w:spacing w:after="0" w:line="240" w:lineRule="auto"/>
+        <w:ind w:left="1776"/>
+        <w:jc w:val="both"/>
+        <w:rPr>
+          <w:rFonts w:ascii="Arial Narrow" w:hAnsi="Arial Narrow"/>
+          <w:lang w:val="es-EC"/>
+        </w:rPr>
+      </w:pPr>
+    </w:p>
+    <w:p>
+      <w:pPr>
+        <w:pStyle w:val="Prrafodelista"/>
+        <w:spacing w:after="0" w:line="240" w:lineRule="auto"/>
+        <w:ind w:left="1776"/>
+        <w:jc w:val="both"/>
+        <w:rPr>
+          <w:rFonts w:ascii="Arial Narrow" w:hAnsi="Arial Narrow"/>
+          <w:lang w:val="es-EC"/>
+        </w:rPr>
+      </w:pPr>
+    </w:p>
+    <w:p>
+      <w:pPr>
+        <w:pStyle w:val="Prrafodelista"/>
+        <w:spacing w:after="0" w:line="240" w:lineRule="auto"/>
+        <w:ind w:left="1776"/>
+        <w:jc w:val="both"/>
+        <w:rPr>
+          <w:rFonts w:ascii="Arial Narrow" w:hAnsi="Arial Narrow"/>
+          <w:lang w:val="es-EC"/>
+        </w:rPr>
+      </w:pPr>
+    </w:p>
+    <w:p>
+      <w:pPr>
+        <w:pStyle w:val="Prrafodelista"/>
+        <w:spacing w:after="0" w:line="240" w:lineRule="auto"/>
+        <w:ind w:left="1776"/>
+        <w:jc w:val="both"/>
+        <w:rPr>
+          <w:rFonts w:ascii="Arial Narrow" w:hAnsi="Arial Narrow"/>
+          <w:lang w:val="es-EC"/>
+        </w:rPr>
+      </w:pPr>
+    </w:p>
+    <w:p>
+      <w:pPr>
+        <w:pStyle w:val="Prrafodelista"/>
+        <w:spacing w:after="0" w:line="240" w:lineRule="auto"/>
+        <w:ind w:left="1776"/>
+        <w:jc w:val="both"/>
+        <w:rPr>
+          <w:rFonts w:ascii="Arial Narrow" w:hAnsi="Arial Narrow"/>
+          <w:lang w:val="es-EC"/>
+        </w:rPr>
+      </w:pPr>
+    </w:p>
+    <w:p>
+      <w:pPr>
+        <w:pStyle w:val="Prrafodelista"/>
+        <w:spacing w:after="0" w:line="240" w:lineRule="auto"/>
+        <w:ind w:left="1776"/>
+        <w:jc w:val="both"/>
+        <w:rPr>
+          <w:rFonts w:ascii="Arial Narrow" w:hAnsi="Arial Narrow"/>
+          <w:lang w:val="es-EC"/>
+        </w:rPr>
+      </w:pPr>
+    </w:p>
+    <w:p>
+      <w:pPr>
+        <w:pStyle w:val="Prrafodelista"/>
+        <w:spacing w:after="0" w:line="240" w:lineRule="auto"/>
+        <w:ind w:left="1776"/>
+        <w:jc w:val="both"/>
+        <w:rPr>
+          <w:rFonts w:ascii="Arial Narrow" w:hAnsi="Arial Narrow"/>
+          <w:lang w:val="es-EC"/>
+        </w:rPr>
+      </w:pPr>
+    </w:p>
+    <w:p>
+      <w:pPr>
+        <w:pStyle w:val="Prrafodelista"/>
+        <w:spacing w:after="0" w:line="240" w:lineRule="auto"/>
+        <w:ind w:left="1776"/>
+        <w:jc w:val="both"/>
+        <w:rPr>
+          <w:rFonts w:ascii="Arial Narrow" w:hAnsi="Arial Narrow"/>
+          <w:lang w:val="es-EC"/>
+        </w:rPr>
+      </w:pPr>
+    </w:p>
+    <w:p>
+      <w:pPr>
+        <w:pStyle w:val="Prrafodelista"/>
+        <w:spacing w:after="0" w:line="240" w:lineRule="auto"/>
+        <w:ind w:left="1776"/>
+        <w:jc w:val="both"/>
+        <w:rPr>
+          <w:rFonts w:ascii="Arial Narrow" w:hAnsi="Arial Narrow"/>
+          <w:lang w:val="es-EC"/>
+        </w:rPr>
+      </w:pPr>
+    </w:p>
+    <w:p>
+      <w:pPr>
+        <w:pStyle w:val="Prrafodelista"/>
+        <w:spacing w:after="0" w:line="240" w:lineRule="auto"/>
+        <w:ind w:left="1776"/>
+        <w:jc w:val="both"/>
+        <w:rPr>
+          <w:rFonts w:ascii="Arial Narrow" w:hAnsi="Arial Narrow"/>
+          <w:lang w:val="es-EC"/>
+        </w:rPr>
+      </w:pPr>
+    </w:p>
+    <w:p>
+      <w:pPr>
+        <w:pStyle w:val="Prrafodelista"/>
+        <w:spacing w:after="0" w:line="240" w:lineRule="auto"/>
+        <w:ind w:left="1776"/>
+        <w:jc w:val="both"/>
+        <w:rPr>
+          <w:rFonts w:ascii="Arial Narrow" w:hAnsi="Arial Narrow"/>
+          <w:lang w:val="es-EC"/>
+        </w:rPr>
+      </w:pPr>
+    </w:p>
+    <w:p>
+      <w:pPr>
+        <w:pStyle w:val="Prrafodelista"/>
+        <w:spacing w:after="0" w:line="240" w:lineRule="auto"/>
+        <w:ind w:left="1776"/>
+        <w:jc w:val="both"/>
+        <w:rPr>
+          <w:rFonts w:ascii="Arial Narrow" w:hAnsi="Arial Narrow"/>
+          <w:lang w:val="es-EC"/>
+        </w:rPr>
+      </w:pPr>
+    </w:p>
+    <w:p>
+      <w:pPr>
+        <w:pStyle w:val="Prrafodelista"/>
+        <w:spacing w:after="0" w:line="240" w:lineRule="auto"/>
+        <w:ind w:left="1776"/>
+        <w:jc w:val="both"/>
+        <w:rPr>
+          <w:rFonts w:ascii="Arial Narrow" w:hAnsi="Arial Narrow"/>
+          <w:lang w:val="es-EC"/>
+        </w:rPr>
+      </w:pPr>
+    </w:p>
+    <w:p>
+      <w:pPr>
+        <w:pStyle w:val="Prrafodelista"/>
+        <w:spacing w:after="0" w:line="240" w:lineRule="auto"/>
+        <w:ind w:left="1776"/>
+        <w:jc w:val="both"/>
+        <w:rPr>
+          <w:rFonts w:ascii="Arial Narrow" w:hAnsi="Arial Narrow"/>
+          <w:lang w:val="es-EC"/>
+        </w:rPr>
+      </w:pPr>
+    </w:p>
+    <w:p>
+      <w:pPr>
+        <w:pStyle w:val="Prrafodelista"/>
+        <w:spacing w:after="0" w:line="240" w:lineRule="auto"/>
+        <w:ind w:left="1776"/>
+        <w:jc w:val="both"/>
+        <w:rPr>
+          <w:rFonts w:ascii="Arial Narrow" w:hAnsi="Arial Narrow"/>
+          <w:lang w:val="es-EC"/>
+        </w:rPr>
+      </w:pPr>
+    </w:p>
+    <w:p>
+      <w:pPr>
+        <w:pStyle w:val="Prrafodelista"/>
+        <w:spacing w:after="0" w:line="240" w:lineRule="auto"/>
+        <w:ind w:left="1776"/>
+        <w:jc w:val="both"/>
+        <w:rPr>
+          <w:rFonts w:ascii="Arial Narrow" w:hAnsi="Arial Narrow"/>
+          <w:lang w:val="es-EC"/>
+        </w:rPr>
+      </w:pPr>
+    </w:p>
+    <w:p>
+      <w:pPr>
+        <w:pStyle w:val="Prrafodelista"/>
+        <w:spacing w:after="0" w:line="240" w:lineRule="auto"/>
+        <w:ind w:left="1776"/>
+        <w:jc w:val="both"/>
+        <w:rPr>
+          <w:rFonts w:ascii="Arial Narrow" w:hAnsi="Arial Narrow"/>
+          <w:lang w:val="es-EC"/>
+        </w:rPr>
+      </w:pPr>
+    </w:p>
+    <w:p>
+      <w:pPr>
+        <w:pStyle w:val="Prrafodelista"/>
+        <w:spacing w:after="0" w:line="240" w:lineRule="auto"/>
+        <w:ind w:left="1776"/>
+        <w:jc w:val="both"/>
+        <w:rPr>
+          <w:rFonts w:ascii="Arial Narrow" w:hAnsi="Arial Narrow"/>
+          <w:lang w:val="es-EC"/>
+        </w:rPr>
+      </w:pPr>
+    </w:p>
+    <w:p>
+      <w:pPr>
+        <w:pStyle w:val="Prrafodelista"/>
+        <w:spacing w:after="0" w:line="240" w:lineRule="auto"/>
+        <w:ind w:left="1776"/>
+        <w:jc w:val="both"/>
+        <w:rPr>
+          <w:rFonts w:ascii="Arial Narrow" w:hAnsi="Arial Narrow"/>
+          <w:lang w:val="es-EC"/>
+        </w:rPr>
+      </w:pPr>
+    </w:p>
+    <w:p>
+      <w:pPr>
+        <w:pStyle w:val="Prrafodelista"/>
+        <w:spacing w:after="0" w:line="240" w:lineRule="auto"/>
+        <w:ind w:left="1776"/>
+        <w:jc w:val="both"/>
+        <w:rPr>
+          <w:rFonts w:ascii="Arial Narrow" w:hAnsi="Arial Narrow"/>
+          <w:lang w:val="es-EC"/>
+        </w:rPr>
+      </w:pPr>
+    </w:p>
+    <w:p>
+      <w:pPr>
+        <w:pStyle w:val="Ttulo3"/>
+        <w:rPr>
+          <w:lang w:val="es-EC"/>
+        </w:rPr>
+      </w:pPr>
+      <w:r>
+        <w:rPr>
+          <w:lang w:val="es-EC"/>
+        </w:rPr>
+        <w:lastRenderedPageBreak/>
+        <w:tab/>
+      </w:r>
+      <w:r>
+        <w:rPr>
+          <w:lang w:val="es-EC"/>
+        </w:rPr>
+        <w:tab/>
+      </w:r>
+      <w:bookmarkStart w:id="22" w:name="_Toc221180564"/>
+      <w:r>
+        <w:rPr>
+          <w:lang w:val="es-EC"/>
+        </w:rPr>
+        <w:t>PREGUNTAS/ACTIVIDADES</w:t>
+      </w:r>
+      <w:r>
+        <w:rPr>
+          <w:lang w:val="es-EC"/>
+        </w:rPr>
+        <w:t>:</w:t>
+      </w:r>
+      <w:bookmarkEnd w:id="22"/>
+      <w:r>
+        <w:rPr>
+          <w:lang w:val="es-EC"/>
+        </w:rPr>
+        <w:t xml:space="preserve"> </w:t>
+      </w:r>
+    </w:p>
+    <w:p>
+      <w:pPr>
+        <w:pStyle w:val="Prrafodelista"/>
+        <w:numPr>
+          <w:ilvl w:val="0"/>
+          <w:numId w:val="25"/>
+        </w:numPr>
+        <w:spacing w:after="0" w:line="240" w:lineRule="auto"/>
+        <w:ind w:left="2127"/>
+        <w:jc w:val="both"/>
+        <w:rPr>
+          <w:rFonts w:ascii="Arial Narrow" w:hAnsi="Arial Narrow"/>
+          <w:lang w:val="es-EC"/>
+        </w:rPr>
+      </w:pPr>
+      <w:r>
+        <w:rPr>
+          <w:rFonts w:ascii="Arial Narrow" w:hAnsi="Arial Narrow"/>
+          <w:lang w:val="es-EC"/>
+        </w:rPr>
+        <w:t xml:space="preserve">Agregar más pruebas unitarias </w:t>
+      </w:r>
+    </w:p>
+    <w:p>
+      <w:pPr>
+        <w:pStyle w:val="Prrafodelista"/>
+        <w:numPr>
+          <w:ilvl w:val="1"/>
+          <w:numId w:val="25"/>
+        </w:numPr>
+        <w:spacing w:after="0" w:line="240" w:lineRule="auto"/>
+        <w:jc w:val="both"/>
+        <w:rPr>
+          <w:rFonts w:ascii="Arial Narrow" w:hAnsi="Arial Narrow"/>
+          <w:lang w:val="es-EC"/>
+        </w:rPr>
+      </w:pPr>
+      <w:r>
+        <w:rPr>
+          <w:rFonts w:ascii="Arial Narrow" w:hAnsi="Arial Narrow"/>
+          <w:lang w:val="es-EC"/>
+        </w:rPr>
+        <w:t xml:space="preserve">Agregar al menos 2 funciones nuevas (por ejemplo, factorial, </w:t>
+      </w:r>
+      <w:proofErr w:type="spellStart"/>
+      <w:r>
+        <w:rPr>
+          <w:rFonts w:ascii="Arial Narrow" w:hAnsi="Arial Narrow"/>
+          <w:lang w:val="es-EC"/>
+        </w:rPr>
+        <w:t>fibonacci</w:t>
+      </w:r>
+      <w:proofErr w:type="spellEnd"/>
+      <w:r>
+        <w:rPr>
+          <w:rFonts w:ascii="Arial Narrow" w:hAnsi="Arial Narrow"/>
+          <w:lang w:val="es-EC"/>
+        </w:rPr>
+        <w:t xml:space="preserve">) en un archivo math.js. </w:t>
+      </w:r>
+    </w:p>
+    <w:p>
+      <w:pPr>
+        <w:spacing w:after="0" w:line="240" w:lineRule="auto"/>
+        <w:ind w:left="708" w:firstLine="708"/>
+        <w:jc w:val="both"/>
+        <w:rPr>
+          <w:rFonts w:ascii="Arial Narrow" w:hAnsi="Arial Narrow"/>
+          <w:lang w:val="es-EC"/>
+        </w:rPr>
+      </w:pPr>
+      <w:r>
+        <w:rPr>
+          <w:rFonts w:ascii="Arial Narrow" w:hAnsi="Arial Narrow"/>
+          <w:noProof/>
+          <w:lang w:val="es-EC"/>
+        </w:rPr>
+        <w:drawing>
+          <wp:inline distT="0" distB="0" distL="0" distR="0" wp14:anchorId="0996C01B" wp14:editId="77547D7C">
+            <wp:extent cx="5764836" cy="3892481"/>
+            <wp:effectExtent l="0" t="0" r="7620" b="0"/>
+            <wp:docPr id="42" name="Imagen 42"/>
+            <wp:cNvGraphicFramePr>
+              <a:graphicFrameLocks xmlns:a="http://schemas.openxmlformats.org/drawingml/2006/main" noChangeAspect="1"/>
+            </wp:cNvGraphicFramePr>
+            <a:graphic xmlns:a="http://schemas.openxmlformats.org/drawingml/2006/main">
+              <a:graphicData uri="http://schemas.openxmlformats.org/drawingml/2006/picture">
+                <pic:pic xmlns:pic="http://schemas.openxmlformats.org/drawingml/2006/picture">
+                  <pic:nvPicPr>
+                    <pic:cNvPr id="1" name=""/>
+                    <pic:cNvPicPr/>
+                  </pic:nvPicPr>
+                  <pic:blipFill>
+                    <a:blip r:embed="rId33"/>
+                    <a:stretch>
+                      <a:fillRect/>
+                    </a:stretch>
+                  </pic:blipFill>
+                  <pic:spPr>
+                    <a:xfrm>
+                      <a:off x="0" y="0"/>
+                      <a:ext cx="5772906" cy="3897930"/>
+                    </a:xfrm>
+                    <a:prstGeom prst="rect">
+                      <a:avLst/>
+                    </a:prstGeom>
+                  </pic:spPr>
+                </pic:pic>
+              </a:graphicData>
+            </a:graphic>
+          </wp:inline>
+        </w:drawing>
+      </w:r>
+    </w:p>
+    <w:p>
+      <w:pPr>
+        <w:spacing w:after="0" w:line="240" w:lineRule="auto"/>
+        <w:ind w:left="708" w:firstLine="708"/>
+        <w:jc w:val="both"/>
+        <w:rPr>
+          <w:rFonts w:ascii="Arial Narrow" w:hAnsi="Arial Narrow"/>
+          <w:lang w:val="es-EC"/>
+        </w:rPr>
+      </w:pPr>
+    </w:p>
+    <w:p>
+      <w:pPr>
+        <w:spacing w:after="0" w:line="240" w:lineRule="auto"/>
+        <w:ind w:left="708" w:firstLine="708"/>
+        <w:jc w:val="both"/>
+        <w:rPr>
+          <w:rFonts w:ascii="Arial Narrow" w:hAnsi="Arial Narrow"/>
+          <w:lang w:val="es-EC"/>
+        </w:rPr>
+      </w:pPr>
+    </w:p>
+    <w:p>
+      <w:pPr>
+        <w:spacing w:after="0" w:line="240" w:lineRule="auto"/>
+        <w:ind w:left="708" w:firstLine="708"/>
+        <w:jc w:val="both"/>
+        <w:rPr>
+          <w:rFonts w:ascii="Arial Narrow" w:hAnsi="Arial Narrow"/>
+          <w:lang w:val="es-EC"/>
+        </w:rPr>
+      </w:pPr>
+    </w:p>
+    <w:p>
+      <w:pPr>
+        <w:spacing w:after="0" w:line="240" w:lineRule="auto"/>
+        <w:jc w:val="both"/>
+        <w:rPr>
+          <w:rFonts w:ascii="Arial Narrow" w:hAnsi="Arial Narrow"/>
+          <w:lang w:val="es-EC"/>
+        </w:rPr>
+      </w:pPr>
+    </w:p>
+    <w:p>
+      <w:pPr>
+        <w:pStyle w:val="Prrafodelista"/>
+        <w:numPr>
+          <w:ilvl w:val="1"/>
+          <w:numId w:val="25"/>
+        </w:numPr>
+        <w:spacing w:after="0" w:line="240" w:lineRule="auto"/>
+        <w:jc w:val="both"/>
+        <w:rPr>
+          <w:rFonts w:ascii="Arial Narrow" w:hAnsi="Arial Narrow"/>
+          <w:lang w:val="es-EC"/>
+        </w:rPr>
+      </w:pPr>
+      <w:r>
+        <w:rPr>
+          <w:rFonts w:ascii="Arial Narrow" w:hAnsi="Arial Narrow"/>
+          <w:lang w:val="es-EC"/>
+        </w:rPr>
+        <w:t xml:space="preserve">Crear su correspondiente archivo math.test.js con pruebas </w:t>
+      </w:r>
+      <w:proofErr w:type="spellStart"/>
+      <w:r>
+        <w:rPr>
+          <w:rFonts w:ascii="Arial Narrow" w:hAnsi="Arial Narrow"/>
+          <w:lang w:val="es-EC"/>
+        </w:rPr>
+        <w:t>Jest</w:t>
+      </w:r>
+      <w:proofErr w:type="spellEnd"/>
+      <w:r>
+        <w:rPr>
+          <w:rFonts w:ascii="Arial Narrow" w:hAnsi="Arial Narrow"/>
+          <w:lang w:val="es-EC"/>
+        </w:rPr>
+        <w:t xml:space="preserve">. </w:t>
+      </w:r>
+    </w:p>
+    <w:p>
+      <w:pPr>
+        <w:spacing w:after="0" w:line="240" w:lineRule="auto"/>
+        <w:ind w:firstLine="708"/>
+        <w:jc w:val="both"/>
+        <w:rPr>
+          <w:rFonts w:ascii="Arial Narrow" w:hAnsi="Arial Narrow"/>
+          <w:lang w:val="es-EC"/>
+        </w:rPr>
+      </w:pPr>
+      <w:r>
+        <w:rPr>
+          <w:rFonts w:ascii="Arial Narrow" w:hAnsi="Arial Narrow"/>
+          <w:noProof/>
+          <w:lang w:val="es-EC"/>
+        </w:rPr>
+        <w:lastRenderedPageBreak/>
+        <w:drawing>
+          <wp:inline distT="0" distB="0" distL="0" distR="0" wp14:anchorId="1C7CED55" wp14:editId="1AE37B61">
+            <wp:extent cx="5436460" cy="4388598"/>
+            <wp:effectExtent l="0" t="0" r="0" b="0"/>
+            <wp:docPr id="43" name="Imagen 43"/>
+            <wp:cNvGraphicFramePr>
+              <a:graphicFrameLocks xmlns:a="http://schemas.openxmlformats.org/drawingml/2006/main" noChangeAspect="1"/>
+            </wp:cNvGraphicFramePr>
+            <a:graphic xmlns:a="http://schemas.openxmlformats.org/drawingml/2006/main">
+              <a:graphicData uri="http://schemas.openxmlformats.org/drawingml/2006/picture">
+                <pic:pic xmlns:pic="http://schemas.openxmlformats.org/drawingml/2006/picture">
+                  <pic:nvPicPr>
+                    <pic:cNvPr id="1" name=""/>
+                    <pic:cNvPicPr/>
+                  </pic:nvPicPr>
+                  <pic:blipFill>
+                    <a:blip r:embed="rId34"/>
+                    <a:stretch>
+                      <a:fillRect/>
+                    </a:stretch>
+                  </pic:blipFill>
+                  <pic:spPr>
+                    <a:xfrm>
+                      <a:off x="0" y="0"/>
+                      <a:ext cx="5444185" cy="4394834"/>
+                    </a:xfrm>
+                    <a:prstGeom prst="rect">
+                      <a:avLst/>
+                    </a:prstGeom>
+                  </pic:spPr>
+                </pic:pic>
+              </a:graphicData>
+            </a:graphic>
+          </wp:inline>
+        </w:drawing>
+      </w:r>
+    </w:p>
+    <w:p>
+      <w:pPr>
+        <w:pStyle w:val="Prrafodelista"/>
+        <w:numPr>
+          <w:ilvl w:val="1"/>
+          <w:numId w:val="25"/>
+        </w:numPr>
+        <w:spacing w:after="0" w:line="240" w:lineRule="auto"/>
+        <w:jc w:val="both"/>
+        <w:rPr>
+          <w:rFonts w:ascii="Arial Narrow" w:hAnsi="Arial Narrow"/>
+          <w:lang w:val="es-EC"/>
+        </w:rPr>
+      </w:pPr>
+      <w:r>
+        <w:rPr>
+          <w:rFonts w:ascii="Arial Narrow" w:hAnsi="Arial Narrow"/>
+          <w:lang w:val="es-EC"/>
+        </w:rPr>
+        <w:t xml:space="preserve">Asegurarse de que GitHub </w:t>
+      </w:r>
+      <w:proofErr w:type="spellStart"/>
+      <w:r>
+        <w:rPr>
+          <w:rFonts w:ascii="Arial Narrow" w:hAnsi="Arial Narrow"/>
+          <w:lang w:val="es-EC"/>
+        </w:rPr>
+        <w:t>Actions</w:t>
+      </w:r>
+      <w:proofErr w:type="spellEnd"/>
+      <w:r>
+        <w:rPr>
+          <w:rFonts w:ascii="Arial Narrow" w:hAnsi="Arial Narrow"/>
+          <w:lang w:val="es-EC"/>
+        </w:rPr>
+        <w:t xml:space="preserve"> ejecute todas las pruebas con éxito. </w:t>
+      </w:r>
+    </w:p>
+    <w:p>
+      <w:pPr>
+        <w:spacing w:after="0" w:line="240" w:lineRule="auto"/>
+        <w:jc w:val="both"/>
+        <w:rPr>
+          <w:rFonts w:ascii="Arial Narrow" w:hAnsi="Arial Narrow"/>
+          <w:lang w:val="es-EC"/>
+        </w:rPr>
+      </w:pPr>
+      <w:r>
+        <w:rPr>
+          <w:rFonts w:ascii="Arial Narrow" w:hAnsi="Arial Narrow"/>
+          <w:noProof/>
+          <w:lang w:val="es-EC"/>
+        </w:rPr>
+        <w:drawing>
+          <wp:inline distT="0" distB="0" distL="0" distR="0" wp14:anchorId="3B7205D1" wp14:editId="076449C6">
+            <wp:extent cx="6391275" cy="3209290"/>
+            <wp:effectExtent l="0" t="0" r="9525" b="0"/>
+            <wp:docPr id="1" name="Imagen 1"/>
+            <wp:cNvGraphicFramePr>
+              <a:graphicFrameLocks xmlns:a="http://schemas.openxmlformats.org/drawingml/2006/main" noChangeAspect="1"/>
+            </wp:cNvGraphicFramePr>
+            <a:graphic xmlns:a="http://schemas.openxmlformats.org/drawingml/2006/main">
+              <a:graphicData uri="http://schemas.openxmlformats.org/drawingml/2006/picture">
+                <pic:pic xmlns:pic="http://schemas.openxmlformats.org/drawingml/2006/picture">
+                  <pic:nvPicPr>
+                    <pic:cNvPr id="1" name=""/>
+                    <pic:cNvPicPr/>
+                  </pic:nvPicPr>
+                  <pic:blipFill>
+                    <a:blip r:embed="rId35"/>
+                    <a:stretch>
+                      <a:fillRect/>
+                    </a:stretch>
+                  </pic:blipFill>
+                  <pic:spPr>
+                    <a:xfrm>
+                      <a:off x="0" y="0"/>
+                      <a:ext cx="6391275" cy="3209290"/>
+                    </a:xfrm>
+                    <a:prstGeom prst="rect">
+                      <a:avLst/>
+                    </a:prstGeom>
+                  </pic:spPr>
+                </pic:pic>
+              </a:graphicData>
+            </a:graphic>
+          </wp:inline>
+        </w:drawing>
+      </w:r>
+    </w:p>
+    <w:p>
+      <w:pPr>
+        <w:spacing w:after="0" w:line="240" w:lineRule="auto"/>
+        <w:jc w:val="both"/>
+        <w:rPr>
+          <w:rFonts w:ascii="Arial Narrow" w:hAnsi="Arial Narrow"/>
+          <w:lang w:val="es-EC"/>
+        </w:rPr>
+      </w:pPr>
+    </w:p>
+    <w:p>
+      <w:pPr>
+        <w:spacing w:after="0" w:line="240" w:lineRule="auto"/>
+        <w:jc w:val="both"/>
+        <w:rPr>
+          <w:rFonts w:ascii="Arial Narrow" w:hAnsi="Arial Narrow"/>
+          <w:lang w:val="es-EC"/>
+        </w:rPr>
+      </w:pPr>
+    </w:p>
+    <w:p>
+      <w:pPr>
+        <w:spacing w:after="0" w:line="240" w:lineRule="auto"/>
+        <w:jc w:val="both"/>
+        <w:rPr>
+          <w:rFonts w:ascii="Arial Narrow" w:hAnsi="Arial Narrow"/>
+          <w:lang w:val="es-EC"/>
+        </w:rPr>
+      </w:pPr>
+    </w:p>
+    <w:p>
+      <w:pPr>
+        <w:spacing w:after="0" w:line="240" w:lineRule="auto"/>
+        <w:jc w:val="both"/>
+        <w:rPr>
+          <w:rFonts w:ascii="Arial Narrow" w:hAnsi="Arial Narrow"/>
+          <w:lang w:val="es-EC"/>
+        </w:rPr>
+      </w:pPr>
+    </w:p>
+    <w:p>
+      <w:pPr>
+        <w:spacing w:after="0" w:line="240" w:lineRule="auto"/>
+        <w:jc w:val="both"/>
+        <w:rPr>
+          <w:rFonts w:ascii="Arial Narrow" w:hAnsi="Arial Narrow"/>
+          <w:lang w:val="es-EC"/>
+        </w:rPr>
+      </w:pPr>
+    </w:p>
+    <w:p>
+      <w:pPr>
+        <w:spacing w:after="0" w:line="240" w:lineRule="auto"/>
+        <w:jc w:val="both"/>
+        <w:rPr>
+          <w:rFonts w:ascii="Arial Narrow" w:hAnsi="Arial Narrow"/>
+          <w:lang w:val="es-EC"/>
+        </w:rPr>
+      </w:pPr>
+    </w:p>
+    <w:p>
+      <w:pPr>
+        <w:pStyle w:val="Prrafodelista"/>
+        <w:numPr>
+          <w:ilvl w:val="0"/>
+          <w:numId w:val="25"/>
+        </w:numPr>
+        <w:spacing w:after="0" w:line="240" w:lineRule="auto"/>
+        <w:jc w:val="both"/>
+        <w:rPr>
+          <w:rFonts w:ascii="Arial Narrow" w:hAnsi="Arial Narrow"/>
+          <w:lang w:val="es-EC"/>
+        </w:rPr>
+      </w:pPr>
+      <w:r>
+        <w:rPr>
+          <w:rFonts w:ascii="Arial Narrow" w:hAnsi="Arial Narrow"/>
+          <w:lang w:val="es-EC"/>
+        </w:rPr>
+        <w:lastRenderedPageBreak/>
+        <w:t xml:space="preserve">Provocar un error intencional y corregirlo </w:t>
+      </w:r>
+    </w:p>
+    <w:p>
+      <w:pPr>
+        <w:pStyle w:val="Prrafodelista"/>
+        <w:numPr>
+          <w:ilvl w:val="1"/>
+          <w:numId w:val="25"/>
+        </w:numPr>
+        <w:spacing w:after="0" w:line="240" w:lineRule="auto"/>
+        <w:jc w:val="both"/>
+        <w:rPr>
+          <w:rFonts w:ascii="Arial Narrow" w:hAnsi="Arial Narrow"/>
+          <w:lang w:val="es-EC"/>
+        </w:rPr>
+      </w:pPr>
+      <w:r>
+        <w:rPr>
+          <w:rFonts w:ascii="Arial Narrow" w:hAnsi="Arial Narrow"/>
+          <w:lang w:val="es-EC"/>
+        </w:rPr>
+        <w:t>Modificar cualquier función o el test de alguna de ellas para que falle intencionalmente.</w:t>
+      </w:r>
+    </w:p>
+    <w:p>
+      <w:pPr>
+        <w:spacing w:after="0" w:line="240" w:lineRule="auto"/>
+        <w:jc w:val="both"/>
+        <w:rPr>
+          <w:rFonts w:ascii="Arial Narrow" w:hAnsi="Arial Narrow"/>
+          <w:lang w:val="es-EC"/>
+        </w:rPr>
+      </w:pPr>
+      <w:r>
+        <w:rPr>
+          <w:rFonts w:ascii="Arial Narrow" w:hAnsi="Arial Narrow"/>
+          <w:noProof/>
+          <w:lang w:val="es-EC"/>
+        </w:rPr>
+        <w:drawing>
+          <wp:inline distT="0" distB="0" distL="0" distR="0" wp14:anchorId="5B947AB6" wp14:editId="37A9C2E7">
+            <wp:extent cx="6391275" cy="951230"/>
+            <wp:effectExtent l="0" t="0" r="9525" b="1270"/>
+            <wp:docPr id="45" name="Imagen 45"/>
+            <wp:cNvGraphicFramePr>
+              <a:graphicFrameLocks xmlns:a="http://schemas.openxmlformats.org/drawingml/2006/main" noChangeAspect="1"/>
+            </wp:cNvGraphicFramePr>
+            <a:graphic xmlns:a="http://schemas.openxmlformats.org/drawingml/2006/main">
+              <a:graphicData uri="http://schemas.openxmlformats.org/drawingml/2006/picture">
+                <pic:pic xmlns:pic="http://schemas.openxmlformats.org/drawingml/2006/picture">
+                  <pic:nvPicPr>
+                    <pic:cNvPr id="1" name=""/>
+                    <pic:cNvPicPr/>
+                  </pic:nvPicPr>
+                  <pic:blipFill>
+                    <a:blip r:embed="rId36"/>
+                    <a:stretch>
+                      <a:fillRect/>
+                    </a:stretch>
+                  </pic:blipFill>
+                  <pic:spPr>
+                    <a:xfrm>
+                      <a:off x="0" y="0"/>
+                      <a:ext cx="6391275" cy="951230"/>
+                    </a:xfrm>
+                    <a:prstGeom prst="rect">
+                      <a:avLst/>
+                    </a:prstGeom>
+                  </pic:spPr>
+                </pic:pic>
+              </a:graphicData>
+            </a:graphic>
+          </wp:inline>
+        </w:drawing>
+      </w:r>
+      <w:r>
+        <w:rPr>
+          <w:rFonts w:ascii="Arial Narrow" w:hAnsi="Arial Narrow"/>
+          <w:lang w:val="es-EC"/>
+        </w:rPr>
+        <w:t xml:space="preserve"> </w:t>
+      </w:r>
+    </w:p>
+    <w:p>
+      <w:pPr>
+        <w:pStyle w:val="Prrafodelista"/>
+        <w:numPr>
+          <w:ilvl w:val="1"/>
+          <w:numId w:val="25"/>
+        </w:numPr>
+        <w:spacing w:after="0" w:line="240" w:lineRule="auto"/>
+        <w:jc w:val="both"/>
+        <w:rPr>
+          <w:rFonts w:ascii="Arial Narrow" w:hAnsi="Arial Narrow"/>
+          <w:lang w:val="es-EC"/>
+        </w:rPr>
+      </w:pPr>
+      <w:r>
+        <w:rPr>
+          <w:rFonts w:ascii="Arial Narrow" w:hAnsi="Arial Narrow"/>
+          <w:lang w:val="es-EC"/>
+        </w:rPr>
+        <w:t xml:space="preserve">Subir los cambios y verificar que el flujo CI falla. </w:t>
+      </w:r>
+    </w:p>
+    <w:p>
+      <w:pPr>
+        <w:spacing w:after="0" w:line="240" w:lineRule="auto"/>
+        <w:jc w:val="both"/>
+        <w:rPr>
+          <w:rFonts w:ascii="Arial Narrow" w:hAnsi="Arial Narrow"/>
+          <w:lang w:val="es-EC"/>
+        </w:rPr>
+      </w:pPr>
+      <w:r>
+        <w:rPr>
+          <w:rFonts w:ascii="Arial Narrow" w:hAnsi="Arial Narrow"/>
+          <w:noProof/>
+          <w:lang w:val="es-EC"/>
+        </w:rPr>
+        <w:drawing>
+          <wp:inline distT="0" distB="0" distL="0" distR="0" wp14:anchorId="3D9CC47D" wp14:editId="4C369741">
+            <wp:extent cx="6391275" cy="1953260"/>
+            <wp:effectExtent l="0" t="0" r="9525" b="8890"/>
+            <wp:docPr id="46" name="Imagen 46"/>
+            <wp:cNvGraphicFramePr>
+              <a:graphicFrameLocks xmlns:a="http://schemas.openxmlformats.org/drawingml/2006/main" noChangeAspect="1"/>
+            </wp:cNvGraphicFramePr>
+            <a:graphic xmlns:a="http://schemas.openxmlformats.org/drawingml/2006/main">
+              <a:graphicData uri="http://schemas.openxmlformats.org/drawingml/2006/picture">
+                <pic:pic xmlns:pic="http://schemas.openxmlformats.org/drawingml/2006/picture">
+                  <pic:nvPicPr>
+                    <pic:cNvPr id="1" name=""/>
+                    <pic:cNvPicPr/>
+                  </pic:nvPicPr>
+                  <pic:blipFill>
+                    <a:blip r:embed="rId37"/>
+                    <a:stretch>
+                      <a:fillRect/>
+                    </a:stretch>
+                  </pic:blipFill>
+                  <pic:spPr>
+                    <a:xfrm>
+                      <a:off x="0" y="0"/>
+                      <a:ext cx="6391275" cy="1953260"/>
+                    </a:xfrm>
+                    <a:prstGeom prst="rect">
+                      <a:avLst/>
+                    </a:prstGeom>
+                  </pic:spPr>
+                </pic:pic>
+              </a:graphicData>
+            </a:graphic>
+          </wp:inline>
+        </w:drawing>
+      </w:r>
+    </w:p>
+    <w:p>
+      <w:pPr>
+        <w:spacing w:after="0" w:line="240" w:lineRule="auto"/>
+        <w:jc w:val="both"/>
+        <w:rPr>
+          <w:rFonts w:ascii="Arial Narrow" w:hAnsi="Arial Narrow"/>
+          <w:lang w:val="es-EC"/>
+        </w:rPr>
+      </w:pPr>
+      <w:r>
+        <w:rPr>
+          <w:rFonts w:ascii="Arial Narrow" w:hAnsi="Arial Narrow"/>
+          <w:noProof/>
+          <w:lang w:val="es-EC"/>
+        </w:rPr>
+        <w:drawing>
+          <wp:inline distT="0" distB="0" distL="0" distR="0" wp14:anchorId="79CFA8E7" wp14:editId="6E2F493F">
+            <wp:extent cx="6391275" cy="3080385"/>
+            <wp:effectExtent l="0" t="0" r="9525" b="5715"/>
+            <wp:docPr id="47" name="Imagen 47"/>
+            <wp:cNvGraphicFramePr>
+              <a:graphicFrameLocks xmlns:a="http://schemas.openxmlformats.org/drawingml/2006/main" noChangeAspect="1"/>
+            </wp:cNvGraphicFramePr>
+            <a:graphic xmlns:a="http://schemas.openxmlformats.org/drawingml/2006/main">
+              <a:graphicData uri="http://schemas.openxmlformats.org/drawingml/2006/picture">
+                <pic:pic xmlns:pic="http://schemas.openxmlformats.org/drawingml/2006/picture">
+                  <pic:nvPicPr>
+                    <pic:cNvPr id="1" name=""/>
+                    <pic:cNvPicPr/>
+                  </pic:nvPicPr>
+                  <pic:blipFill>
+                    <a:blip r:embed="rId38"/>
+                    <a:stretch>
+                      <a:fillRect/>
+                    </a:stretch>
+                  </pic:blipFill>
+                  <pic:spPr>
+                    <a:xfrm>
+                      <a:off x="0" y="0"/>
+                      <a:ext cx="6391275" cy="3080385"/>
+                    </a:xfrm>
+                    <a:prstGeom prst="rect">
+                      <a:avLst/>
+                    </a:prstGeom>
+                  </pic:spPr>
+                </pic:pic>
+              </a:graphicData>
+            </a:graphic>
+          </wp:inline>
+        </w:drawing>
+      </w:r>
+    </w:p>
+    <w:p>
+      <w:pPr>
+        <w:pStyle w:val="Prrafodelista"/>
+        <w:numPr>
+          <w:ilvl w:val="1"/>
+          <w:numId w:val="25"/>
+        </w:numPr>
+        <w:spacing w:after="0" w:line="240" w:lineRule="auto"/>
+        <w:jc w:val="both"/>
+        <w:rPr>
+          <w:rFonts w:ascii="Arial Narrow" w:hAnsi="Arial Narrow"/>
+          <w:lang w:val="es-EC"/>
+        </w:rPr>
+      </w:pPr>
+      <w:r>
+        <w:rPr>
+          <w:rFonts w:ascii="Arial Narrow" w:hAnsi="Arial Narrow"/>
+          <w:lang w:val="es-EC"/>
+        </w:rPr>
+        <w:t>Corregir el error y volver a subir.</w:t>
+      </w:r>
+      <w:r>
+        <w:rPr>
+          <w:rFonts w:ascii="Arial Narrow" w:hAnsi="Arial Narrow"/>
+          <w:lang w:val="es-EC"/>
+        </w:rPr>
+        <w:t xml:space="preserve"> </w:t>
+      </w:r>
+    </w:p>
+    <w:p>
+      <w:pPr>
+        <w:spacing w:after="0" w:line="240" w:lineRule="auto"/>
+        <w:jc w:val="both"/>
+        <w:rPr>
+          <w:lang w:val="es-EC"/>
+        </w:rPr>
+      </w:pPr>
+      <w:r>
+        <w:rPr>
+          <w:noProof/>
+          <w:lang w:val="es-EC"/>
+        </w:rPr>
+        <w:drawing>
+          <wp:inline distT="0" distB="0" distL="0" distR="0" wp14:anchorId="0C1C1124" wp14:editId="24E49E16">
+            <wp:extent cx="6391275" cy="963930"/>
+            <wp:effectExtent l="0" t="0" r="9525" b="7620"/>
+            <wp:docPr id="48" name="Imagen 48"/>
+            <wp:cNvGraphicFramePr>
+              <a:graphicFrameLocks xmlns:a="http://schemas.openxmlformats.org/drawingml/2006/main" noChangeAspect="1"/>
+            </wp:cNvGraphicFramePr>
+            <a:graphic xmlns:a="http://schemas.openxmlformats.org/drawingml/2006/main">
+              <a:graphicData uri="http://schemas.openxmlformats.org/drawingml/2006/picture">
+                <pic:pic xmlns:pic="http://schemas.openxmlformats.org/drawingml/2006/picture">
+                  <pic:nvPicPr>
+                    <pic:cNvPr id="1" name=""/>
+                    <pic:cNvPicPr/>
+                  </pic:nvPicPr>
+                  <pic:blipFill>
+                    <a:blip r:embed="rId39"/>
+                    <a:stretch>
+                      <a:fillRect/>
+                    </a:stretch>
+                  </pic:blipFill>
+                  <pic:spPr>
+                    <a:xfrm>
+                      <a:off x="0" y="0"/>
+                      <a:ext cx="6391275" cy="963930"/>
+                    </a:xfrm>
+                    <a:prstGeom prst="rect">
+                      <a:avLst/>
+                    </a:prstGeom>
+                  </pic:spPr>
+                </pic:pic>
+              </a:graphicData>
+            </a:graphic>
+          </wp:inline>
+        </w:drawing>
+      </w:r>
+    </w:p>
+    <w:p>
+      <w:pPr>
+        <w:spacing w:after="0" w:line="240" w:lineRule="auto"/>
+        <w:jc w:val="both"/>
+        <w:rPr>
+          <w:lang w:val="es-EC"/>
+        </w:rPr>
+      </w:pPr>
+      <w:r>
+        <w:rPr>
+          <w:noProof/>
+          <w:lang w:val="es-EC"/>
+        </w:rPr>
+        <w:lastRenderedPageBreak/>
+        <w:drawing>
+          <wp:inline distT="0" distB="0" distL="0" distR="0" wp14:anchorId="720D3E79" wp14:editId="32615D2F">
+            <wp:extent cx="6391275" cy="3143885"/>
+            <wp:effectExtent l="0" t="0" r="9525" b="0"/>
+            <wp:docPr id="49" name="Imagen 49"/>
+            <wp:cNvGraphicFramePr>
+              <a:graphicFrameLocks xmlns:a="http://schemas.openxmlformats.org/drawingml/2006/main" noChangeAspect="1"/>
+            </wp:cNvGraphicFramePr>
+            <a:graphic xmlns:a="http://schemas.openxmlformats.org/drawingml/2006/main">
+              <a:graphicData uri="http://schemas.openxmlformats.org/drawingml/2006/picture">
+                <pic:pic xmlns:pic="http://schemas.openxmlformats.org/drawingml/2006/picture">
+                  <pic:nvPicPr>
+                    <pic:cNvPr id="1" name=""/>
+                    <pic:cNvPicPr/>
+                  </pic:nvPicPr>
+                  <pic:blipFill>
+                    <a:blip r:embed="rId40"/>
+                    <a:stretch>
+                      <a:fillRect/>
+                    </a:stretch>
+                  </pic:blipFill>
+                  <pic:spPr>
+                    <a:xfrm>
+                      <a:off x="0" y="0"/>
                       <a:ext cx="6391275" cy="3143885"/>
                     </a:xfrm>
                     <a:prstGeom prst="rect">
@@ -8499,11 +9959,11 @@
       <w:pPr>
         <w:pStyle w:val="TtuloF"/>
       </w:pPr>
-      <w:bookmarkStart w:id="21" w:name="_Toc220478294"/>
+      <w:bookmarkStart w:id="23" w:name="_Toc221180565"/>
       <w:r>
         <w:t>CONCLUSIONES:</w:t>
       </w:r>
-      <w:bookmarkEnd w:id="21"/>
+      <w:bookmarkEnd w:id="23"/>
       <w:r>
         <w:t xml:space="preserve"> </w:t>
       </w:r>
@@ -8627,7 +10087,7 @@
           <w:lang w:val="es-EC"/>
         </w:rPr>
       </w:pPr>
-      <w:bookmarkStart w:id="22" w:name="_Toc220478295"/>
+      <w:bookmarkStart w:id="24" w:name="_Toc221180566"/>
       <w:r>
         <w:rPr>
           <w:rStyle w:val="TtuloFCar"/>
@@ -8636,7 +10096,7 @@
         </w:rPr>
         <w:t>RECOMENDACIONES</w:t>
       </w:r>
-      <w:bookmarkEnd w:id="22"/>
+      <w:bookmarkEnd w:id="24"/>
       <w:r>
         <w:rPr>
           <w:rFonts w:ascii="Arial Narrow" w:hAnsi="Arial Narrow"/>
@@ -8908,7 +10368,7 @@
           <w:lang w:val="es-EC"/>
         </w:rPr>
       </w:pPr>
-      <w:bookmarkStart w:id="23" w:name="_Toc220478296"/>
+      <w:bookmarkStart w:id="25" w:name="_Toc221180567"/>
       <w:r>
         <w:rPr>
           <w:rStyle w:val="TtuloFCar"/>
@@ -8917,7 +10377,7 @@
         </w:rPr>
         <w:t>BIBLIOGRAFÍA</w:t>
       </w:r>
-      <w:bookmarkEnd w:id="23"/>
+      <w:bookmarkEnd w:id="25"/>
       <w:r>
         <w:rPr>
           <w:rFonts w:ascii="Arial Narrow" w:hAnsi="Arial Narrow"/>
@@ -9073,8 +10533,8 @@
       </w:r>
     </w:p>
     <w:sectPr>
-      <w:headerReference w:type="default" r:id="rId31"/>
-      <w:footerReference w:type="default" r:id="rId32"/>
+      <w:headerReference w:type="default" r:id="rId41"/>
+      <w:footerReference w:type="default" r:id="rId42"/>
       <w:pgSz w:w="11906" w:h="16838"/>
       <w:pgMar w:top="1418" w:right="707" w:bottom="964" w:left="1134" w:header="709" w:footer="709" w:gutter="0"/>
       <w:cols w:space="708"/>
@@ -10030,6 +11490,95 @@
     </w:lvl>
   </w:abstractNum>
   <w:abstractNum w:abstractNumId="5" w15:restartNumberingAfterBreak="0">
+    <w:nsid w:val="12BA25D8"/>
+    <w:multiLevelType w:val="hybridMultilevel"/>
+    <w:tmpl w:val="F1C471A4"/>
+    <w:lvl w:ilvl="0" w:tplc="FFFFFFFF">
+      <w:start w:val="1"/>
+      <w:numFmt w:val="lowerLetter"/>
+      <w:lvlText w:val="%1."/>
+      <w:lvlJc w:val="left"/>
+      <w:pPr>
+        <w:ind w:left="2484" w:hanging="360"/>
+      </w:pPr>
+      <w:rPr>
+        <w:rFonts w:hint="default"/>
+      </w:rPr>
+    </w:lvl>
+    <w:lvl w:ilvl="1" w:tplc="FFFFFFFF" w:tentative="1">
+      <w:start w:val="1"/>
+      <w:numFmt w:val="lowerLetter"/>
+      <w:lvlText w:val="%2."/>
+      <w:lvlJc w:val="left"/>
+      <w:pPr>
+        <w:ind w:left="3204" w:hanging="360"/>
+      </w:pPr>
+    </w:lvl>
+    <w:lvl w:ilvl="2" w:tplc="FFFFFFFF" w:tentative="1">
+      <w:start w:val="1"/>
+      <w:numFmt w:val="lowerRoman"/>
+      <w:lvlText w:val="%3."/>
+      <w:lvlJc w:val="right"/>
+      <w:pPr>
+        <w:ind w:left="3924" w:hanging="180"/>
+      </w:pPr>
+    </w:lvl>
+    <w:lvl w:ilvl="3" w:tplc="FFFFFFFF" w:tentative="1">
+      <w:start w:val="1"/>
+      <w:numFmt w:val="decimal"/>
+      <w:lvlText w:val="%4."/>
+      <w:lvlJc w:val="left"/>
+      <w:pPr>
+        <w:ind w:left="4644" w:hanging="360"/>
+      </w:pPr>
+    </w:lvl>
+    <w:lvl w:ilvl="4" w:tplc="FFFFFFFF" w:tentative="1">
+      <w:start w:val="1"/>
+      <w:numFmt w:val="lowerLetter"/>
+      <w:lvlText w:val="%5."/>
+      <w:lvlJc w:val="left"/>
+      <w:pPr>
+        <w:ind w:left="5364" w:hanging="360"/>
+      </w:pPr>
+    </w:lvl>
+    <w:lvl w:ilvl="5" w:tplc="FFFFFFFF" w:tentative="1">
+      <w:start w:val="1"/>
+      <w:numFmt w:val="lowerRoman"/>
+      <w:lvlText w:val="%6."/>
+      <w:lvlJc w:val="right"/>
+      <w:pPr>
+        <w:ind w:left="6084" w:hanging="180"/>
+      </w:pPr>
+    </w:lvl>
+    <w:lvl w:ilvl="6" w:tplc="FFFFFFFF" w:tentative="1">
+      <w:start w:val="1"/>
+      <w:numFmt w:val="decimal"/>
+      <w:lvlText w:val="%7."/>
+      <w:lvlJc w:val="left"/>
+      <w:pPr>
+        <w:ind w:left="6804" w:hanging="360"/>
+      </w:pPr>
+    </w:lvl>
+    <w:lvl w:ilvl="7" w:tplc="FFFFFFFF" w:tentative="1">
+      <w:start w:val="1"/>
+      <w:numFmt w:val="lowerLetter"/>
+      <w:lvlText w:val="%8."/>
+      <w:lvlJc w:val="left"/>
+      <w:pPr>
+        <w:ind w:left="7524" w:hanging="360"/>
+      </w:pPr>
+    </w:lvl>
+    <w:lvl w:ilvl="8" w:tplc="FFFFFFFF" w:tentative="1">
+      <w:start w:val="1"/>
+      <w:numFmt w:val="lowerRoman"/>
+      <w:lvlText w:val="%9."/>
+      <w:lvlJc w:val="right"/>
+      <w:pPr>
+        <w:ind w:left="8244" w:hanging="180"/>
+      </w:pPr>
+    </w:lvl>
+  </w:abstractNum>
+  <w:abstractNum w:abstractNumId="6" w15:restartNumberingAfterBreak="0">
     <w:nsid w:val="13497DA5"/>
     <w:multiLevelType w:val="hybridMultilevel"/>
     <w:tmpl w:val="F1C471A4"/>
@@ -10118,7 +11667,7 @@
       </w:pPr>
     </w:lvl>
   </w:abstractNum>
-  <w:abstractNum w:abstractNumId="6" w15:restartNumberingAfterBreak="0">
+  <w:abstractNum w:abstractNumId="7" w15:restartNumberingAfterBreak="0">
     <w:nsid w:val="1BA83CB7"/>
     <w:multiLevelType w:val="hybridMultilevel"/>
     <w:tmpl w:val="D310C9DC"/>
@@ -10231,7 +11780,7 @@
       </w:rPr>
     </w:lvl>
   </w:abstractNum>
-  <w:abstractNum w:abstractNumId="7" w15:restartNumberingAfterBreak="0">
+  <w:abstractNum w:abstractNumId="8" w15:restartNumberingAfterBreak="0">
     <w:nsid w:val="1F4E2859"/>
     <w:multiLevelType w:val="multilevel"/>
     <w:tmpl w:val="4886C262"/>
@@ -10350,7 +11899,7 @@
       </w:rPr>
     </w:lvl>
   </w:abstractNum>
-  <w:abstractNum w:abstractNumId="8" w15:restartNumberingAfterBreak="0">
+  <w:abstractNum w:abstractNumId="9" w15:restartNumberingAfterBreak="0">
     <w:nsid w:val="20DC3EE2"/>
     <w:multiLevelType w:val="hybridMultilevel"/>
     <w:tmpl w:val="8272DA6E"/>
@@ -10439,7 +11988,7 @@
       </w:pPr>
     </w:lvl>
   </w:abstractNum>
-  <w:abstractNum w:abstractNumId="9" w15:restartNumberingAfterBreak="0">
+  <w:abstractNum w:abstractNumId="10" w15:restartNumberingAfterBreak="0">
     <w:nsid w:val="23121DA1"/>
     <w:multiLevelType w:val="multilevel"/>
     <w:tmpl w:val="A6F22C96"/>
@@ -10588,7 +12137,7 @@
       </w:rPr>
     </w:lvl>
   </w:abstractNum>
-  <w:abstractNum w:abstractNumId="10" w15:restartNumberingAfterBreak="0">
+  <w:abstractNum w:abstractNumId="11" w15:restartNumberingAfterBreak="0">
     <w:nsid w:val="24E92838"/>
     <w:multiLevelType w:val="hybridMultilevel"/>
     <w:tmpl w:val="944EFC32"/>
@@ -10677,7 +12226,7 @@
       </w:pPr>
     </w:lvl>
   </w:abstractNum>
-  <w:abstractNum w:abstractNumId="11" w15:restartNumberingAfterBreak="0">
+  <w:abstractNum w:abstractNumId="12" w15:restartNumberingAfterBreak="0">
     <w:nsid w:val="3398182B"/>
     <w:multiLevelType w:val="hybridMultilevel"/>
     <w:tmpl w:val="54A49CB4"/>
@@ -10766,7 +12315,7 @@
       </w:pPr>
     </w:lvl>
   </w:abstractNum>
-  <w:abstractNum w:abstractNumId="12" w15:restartNumberingAfterBreak="0">
+  <w:abstractNum w:abstractNumId="13" w15:restartNumberingAfterBreak="0">
     <w:nsid w:val="394F4BBC"/>
     <w:multiLevelType w:val="multilevel"/>
     <w:tmpl w:val="402C595A"/>
@@ -10915,7 +12464,7 @@
       </w:rPr>
     </w:lvl>
   </w:abstractNum>
-  <w:abstractNum w:abstractNumId="13" w15:restartNumberingAfterBreak="0">
+  <w:abstractNum w:abstractNumId="14" w15:restartNumberingAfterBreak="0">
     <w:nsid w:val="3C025A1C"/>
     <w:multiLevelType w:val="hybridMultilevel"/>
     <w:tmpl w:val="944EFC32"/>
@@ -11004,7 +12553,7 @@
       </w:pPr>
     </w:lvl>
   </w:abstractNum>
-  <w:abstractNum w:abstractNumId="14" w15:restartNumberingAfterBreak="0">
+  <w:abstractNum w:abstractNumId="15" w15:restartNumberingAfterBreak="0">
     <w:nsid w:val="41662E93"/>
     <w:multiLevelType w:val="hybridMultilevel"/>
     <w:tmpl w:val="C29A386C"/>
@@ -11093,7 +12642,7 @@
       </w:pPr>
     </w:lvl>
   </w:abstractNum>
-  <w:abstractNum w:abstractNumId="15" w15:restartNumberingAfterBreak="0">
+  <w:abstractNum w:abstractNumId="16" w15:restartNumberingAfterBreak="0">
     <w:nsid w:val="4C505128"/>
     <w:multiLevelType w:val="hybridMultilevel"/>
     <w:tmpl w:val="AF9EC6AC"/>
@@ -11190,7 +12739,7 @@
       </w:pPr>
     </w:lvl>
   </w:abstractNum>
-  <w:abstractNum w:abstractNumId="16" w15:restartNumberingAfterBreak="0">
+  <w:abstractNum w:abstractNumId="17" w15:restartNumberingAfterBreak="0">
     <w:nsid w:val="4DE62682"/>
     <w:multiLevelType w:val="hybridMultilevel"/>
     <w:tmpl w:val="EDC2C0CE"/>
@@ -11279,7 +12828,7 @@
       </w:pPr>
     </w:lvl>
   </w:abstractNum>
-  <w:abstractNum w:abstractNumId="17" w15:restartNumberingAfterBreak="0">
+  <w:abstractNum w:abstractNumId="18" w15:restartNumberingAfterBreak="0">
     <w:nsid w:val="4F9A0158"/>
     <w:multiLevelType w:val="multilevel"/>
     <w:tmpl w:val="96FE1356"/>
@@ -11428,7 +12977,7 @@
       </w:rPr>
     </w:lvl>
   </w:abstractNum>
-  <w:abstractNum w:abstractNumId="18" w15:restartNumberingAfterBreak="0">
+  <w:abstractNum w:abstractNumId="19" w15:restartNumberingAfterBreak="0">
     <w:nsid w:val="575474E1"/>
     <w:multiLevelType w:val="hybridMultilevel"/>
     <w:tmpl w:val="9F365828"/>
@@ -11518,7 +13067,7 @@
       </w:pPr>
     </w:lvl>
   </w:abstractNum>
-  <w:abstractNum w:abstractNumId="19" w15:restartNumberingAfterBreak="0">
+  <w:abstractNum w:abstractNumId="20" w15:restartNumberingAfterBreak="0">
     <w:nsid w:val="5AC34582"/>
     <w:multiLevelType w:val="hybridMultilevel"/>
     <w:tmpl w:val="703E7296"/>
@@ -11607,7 +13156,7 @@
       </w:pPr>
     </w:lvl>
   </w:abstractNum>
-  <w:abstractNum w:abstractNumId="20" w15:restartNumberingAfterBreak="0">
+  <w:abstractNum w:abstractNumId="21" w15:restartNumberingAfterBreak="0">
     <w:nsid w:val="62326097"/>
     <w:multiLevelType w:val="hybridMultilevel"/>
     <w:tmpl w:val="7DC6A214"/>
@@ -11699,7 +13248,7 @@
       </w:pPr>
     </w:lvl>
   </w:abstractNum>
-  <w:abstractNum w:abstractNumId="21" w15:restartNumberingAfterBreak="0">
+  <w:abstractNum w:abstractNumId="22" w15:restartNumberingAfterBreak="0">
     <w:nsid w:val="685F445A"/>
     <w:multiLevelType w:val="hybridMultilevel"/>
     <w:tmpl w:val="35D24C2E"/>
@@ -11812,7 +13361,7 @@
       </w:rPr>
     </w:lvl>
   </w:abstractNum>
-  <w:abstractNum w:abstractNumId="22" w15:restartNumberingAfterBreak="0">
+  <w:abstractNum w:abstractNumId="23" w15:restartNumberingAfterBreak="0">
     <w:nsid w:val="692753AC"/>
     <w:multiLevelType w:val="multilevel"/>
     <w:tmpl w:val="8A460E1E"/>
@@ -11925,7 +13474,7 @@
       </w:pPr>
     </w:lvl>
   </w:abstractNum>
-  <w:abstractNum w:abstractNumId="23" w15:restartNumberingAfterBreak="0">
+  <w:abstractNum w:abstractNumId="24" w15:restartNumberingAfterBreak="0">
     <w:nsid w:val="6C9C7D5E"/>
     <w:multiLevelType w:val="multilevel"/>
     <w:tmpl w:val="A3601A80"/>
@@ -12074,7 +13623,7 @@
       </w:rPr>
     </w:lvl>
   </w:abstractNum>
-  <w:abstractNum w:abstractNumId="24" w15:restartNumberingAfterBreak="0">
+  <w:abstractNum w:abstractNumId="25" w15:restartNumberingAfterBreak="0">
     <w:nsid w:val="70425505"/>
     <w:multiLevelType w:val="hybridMultilevel"/>
     <w:tmpl w:val="F1C471A4"/>
@@ -12163,7 +13712,7 @@
       </w:pPr>
     </w:lvl>
   </w:abstractNum>
-  <w:abstractNum w:abstractNumId="25" w15:restartNumberingAfterBreak="0">
+  <w:abstractNum w:abstractNumId="26" w15:restartNumberingAfterBreak="0">
     <w:nsid w:val="721A2EF6"/>
     <w:multiLevelType w:val="hybridMultilevel"/>
     <w:tmpl w:val="F1C471A4"/>
@@ -12252,7 +13801,7 @@
       </w:pPr>
     </w:lvl>
   </w:abstractNum>
-  <w:abstractNum w:abstractNumId="26" w15:restartNumberingAfterBreak="0">
+  <w:abstractNum w:abstractNumId="27" w15:restartNumberingAfterBreak="0">
     <w:nsid w:val="79436127"/>
     <w:multiLevelType w:val="hybridMultilevel"/>
     <w:tmpl w:val="F1C471A4"/>
@@ -12341,7 +13890,7 @@
       </w:pPr>
     </w:lvl>
   </w:abstractNum>
-  <w:abstractNum w:abstractNumId="27" w15:restartNumberingAfterBreak="0">
+  <w:abstractNum w:abstractNumId="28" w15:restartNumberingAfterBreak="0">
     <w:nsid w:val="7ACA61CE"/>
     <w:multiLevelType w:val="hybridMultilevel"/>
     <w:tmpl w:val="01100C9A"/>
@@ -12431,25 +13980,25 @@
     </w:lvl>
   </w:abstractNum>
   <w:num w:numId="1" w16cid:durableId="461727276">
-    <w:abstractNumId w:val="7"/>
+    <w:abstractNumId w:val="8"/>
   </w:num>
   <w:num w:numId="2" w16cid:durableId="145053655">
-    <w:abstractNumId w:val="15"/>
+    <w:abstractNumId w:val="16"/>
   </w:num>
   <w:num w:numId="3" w16cid:durableId="495926952">
     <w:abstractNumId w:val="2"/>
   </w:num>
   <w:num w:numId="4" w16cid:durableId="569657976">
-    <w:abstractNumId w:val="6"/>
+    <w:abstractNumId w:val="7"/>
   </w:num>
   <w:num w:numId="5" w16cid:durableId="1105465108">
-    <w:abstractNumId w:val="20"/>
+    <w:abstractNumId w:val="21"/>
   </w:num>
   <w:num w:numId="6" w16cid:durableId="2053187966">
-    <w:abstractNumId w:val="24"/>
+    <w:abstractNumId w:val="25"/>
   </w:num>
   <w:num w:numId="7" w16cid:durableId="262155662">
-    <w:abstractNumId w:val="19"/>
+    <w:abstractNumId w:val="20"/>
   </w:num>
   <w:num w:numId="8" w16cid:durableId="980160392">
     <w:abstractNumId w:val="1"/>
@@ -12458,19 +14007,19 @@
     <w:abstractNumId w:val="4"/>
   </w:num>
   <w:num w:numId="10" w16cid:durableId="1705866358">
-    <w:abstractNumId w:val="26"/>
+    <w:abstractNumId w:val="27"/>
   </w:num>
   <w:num w:numId="11" w16cid:durableId="2011982545">
-    <w:abstractNumId w:val="5"/>
+    <w:abstractNumId w:val="6"/>
   </w:num>
   <w:num w:numId="12" w16cid:durableId="1782719341">
-    <w:abstractNumId w:val="18"/>
+    <w:abstractNumId w:val="19"/>
   </w:num>
   <w:num w:numId="13" w16cid:durableId="1755669027">
-    <w:abstractNumId w:val="11"/>
+    <w:abstractNumId w:val="12"/>
   </w:num>
   <w:num w:numId="14" w16cid:durableId="102001215">
-    <w:abstractNumId w:val="27"/>
+    <w:abstractNumId w:val="28"/>
   </w:num>
   <w:num w:numId="15" w16cid:durableId="1628201516">
     <w:abstractNumId w:val="0"/>
@@ -12479,40 +14028,43 @@
     <w:abstractNumId w:val="3"/>
   </w:num>
   <w:num w:numId="17" w16cid:durableId="1766539572">
+    <w:abstractNumId w:val="10"/>
+  </w:num>
+  <w:num w:numId="18" w16cid:durableId="845024364">
+    <w:abstractNumId w:val="13"/>
+  </w:num>
+  <w:num w:numId="19" w16cid:durableId="1599950576">
+    <w:abstractNumId w:val="15"/>
+  </w:num>
+  <w:num w:numId="20" w16cid:durableId="1322735660">
     <w:abstractNumId w:val="9"/>
   </w:num>
-  <w:num w:numId="18" w16cid:durableId="845024364">
-    <w:abstractNumId w:val="12"/>
+  <w:num w:numId="21" w16cid:durableId="1413819575">
+    <w:abstractNumId w:val="17"/>
   </w:num>
-  <w:num w:numId="19" w16cid:durableId="1599950576">
+  <w:num w:numId="22" w16cid:durableId="1975594688">
     <w:abstractNumId w:val="14"/>
   </w:num>
-  <w:num w:numId="20" w16cid:durableId="1322735660">
-    <w:abstractNumId w:val="8"/>
-  </w:num>
-  <w:num w:numId="21" w16cid:durableId="1413819575">
-    <w:abstractNumId w:val="16"/>
-  </w:num>
-  <w:num w:numId="22" w16cid:durableId="1975594688">
-    <w:abstractNumId w:val="13"/>
-  </w:num>
   <w:num w:numId="23" w16cid:durableId="664817660">
-    <w:abstractNumId w:val="10"/>
+    <w:abstractNumId w:val="11"/>
   </w:num>
   <w:num w:numId="24" w16cid:durableId="1611013898">
-    <w:abstractNumId w:val="25"/>
+    <w:abstractNumId w:val="26"/>
   </w:num>
   <w:num w:numId="25" w16cid:durableId="1140465955">
-    <w:abstractNumId w:val="21"/>
+    <w:abstractNumId w:val="22"/>
   </w:num>
   <w:num w:numId="26" w16cid:durableId="85999268">
+    <w:abstractNumId w:val="24"/>
+  </w:num>
+  <w:num w:numId="27" w16cid:durableId="1943226127">
     <w:abstractNumId w:val="23"/>
   </w:num>
-  <w:num w:numId="27" w16cid:durableId="1943226127">
-    <w:abstractNumId w:val="22"/>
+  <w:num w:numId="28" w16cid:durableId="387149882">
+    <w:abstractNumId w:val="18"/>
   </w:num>
-  <w:num w:numId="28" w16cid:durableId="387149882">
-    <w:abstractNumId w:val="17"/>
+  <w:num w:numId="29" w16cid:durableId="76756754">
+    <w:abstractNumId w:val="5"/>
   </w:num>
   <w:numIdMacAtCleanup w:val="18"/>
 </w:numbering>
@@ -13015,6 +14567,7 @@
   <w:style w:type="character" w:default="1" w:styleId="Fuentedeprrafopredeter">
     <w:name w:val="Default Paragraph Font"/>
     <w:uiPriority w:val="1"/>
+    <w:semiHidden/>
     <w:unhideWhenUsed/>
   </w:style>
   <w:style w:type="table" w:default="1" w:styleId="Tablanormal">

</xml_diff>